<commit_message>
Saved updated UG as .pdf. The file name should be vX.Y User Guide.pdf. The build scripts deploy the .pdf version with the appropriate name.
</commit_message>
<xml_diff>
--- a/deploy/docs/LANDIS-II Base Harvest v3.1 User Guide.docx
+++ b/deploy/docs/LANDIS-II Base Harvest v3.1 User Guide.docx
@@ -321,7 +321,7 @@
         <w:rPr>
           <w:noProof/>
         </w:rPr>
-        <w:t>November 25, 2015</w:t>
+        <w:t>November 30, 2015</w:t>
       </w:r>
       <w:r>
         <w:rPr>
@@ -329,8 +329,6 @@
         </w:rPr>
         <w:fldChar w:fldCharType="end"/>
       </w:r>
-      <w:bookmarkStart w:id="2" w:name="_GoBack"/>
-      <w:bookmarkEnd w:id="2"/>
     </w:p>
     <w:p>
       <w:pPr>
@@ -7220,15 +7218,15 @@
       <w:pPr>
         <w:pStyle w:val="Heading1"/>
       </w:pPr>
-      <w:bookmarkStart w:id="3" w:name="_Toc102232953"/>
-      <w:bookmarkStart w:id="4" w:name="_Toc436199935"/>
+      <w:bookmarkStart w:id="2" w:name="_Toc102232953"/>
+      <w:bookmarkStart w:id="3" w:name="_Toc436199935"/>
       <w:r>
         <w:lastRenderedPageBreak/>
         <w:t>Introduction</w:t>
       </w:r>
       <w:bookmarkEnd w:id="0"/>
+      <w:bookmarkEnd w:id="2"/>
       <w:bookmarkEnd w:id="3"/>
-      <w:bookmarkEnd w:id="4"/>
     </w:p>
     <w:p>
       <w:pPr>
@@ -7278,58 +7276,58 @@
       <w:pPr>
         <w:pStyle w:val="Heading2"/>
       </w:pPr>
-      <w:bookmarkStart w:id="5" w:name="_Toc436199936"/>
+      <w:bookmarkStart w:id="4" w:name="_Toc436199936"/>
       <w:r>
         <w:t>The Harvesting Landscape</w:t>
       </w:r>
+      <w:bookmarkEnd w:id="4"/>
+    </w:p>
+    <w:p>
+      <w:pPr>
+        <w:pStyle w:val="textbody"/>
+      </w:pPr>
+      <w:r>
+        <w:t>A landscape is divided into a hierarchy of areas for harvesting.  These areas are defined prior to landscape simulation.</w:t>
+      </w:r>
+    </w:p>
+    <w:p>
+      <w:pPr>
+        <w:pStyle w:val="Heading3"/>
+      </w:pPr>
+      <w:bookmarkStart w:id="5" w:name="_Ref111953649"/>
+      <w:bookmarkStart w:id="6" w:name="_Toc436199937"/>
+      <w:r>
+        <w:t>Management Areas</w:t>
+      </w:r>
       <w:bookmarkEnd w:id="5"/>
+      <w:bookmarkEnd w:id="6"/>
     </w:p>
     <w:p>
       <w:pPr>
         <w:pStyle w:val="textbody"/>
       </w:pPr>
       <w:r>
-        <w:t>A landscape is divided into a hierarchy of areas for harvesting.  These areas are defined prior to landscape simulation.</w:t>
+        <w:t xml:space="preserve">At the broadest scale, the landscape is divided into management areas.  Management areas define collections of stands to which specific harvesting prescriptions will be applied.  </w:t>
+      </w:r>
+      <w:r>
+        <w:rPr>
+          <w:b/>
+        </w:rPr>
+        <w:t>An unlimited number of management areas can be defined.</w:t>
+      </w:r>
+      <w:r>
+        <w:t xml:space="preserve">  Management areas need not be contiguous.  Management areas need not have any harvesting prescriptions implemented, thereby remaining essentially non-active.  </w:t>
       </w:r>
     </w:p>
     <w:p>
       <w:pPr>
         <w:pStyle w:val="Heading3"/>
       </w:pPr>
-      <w:bookmarkStart w:id="6" w:name="_Ref111953649"/>
-      <w:bookmarkStart w:id="7" w:name="_Toc436199937"/>
-      <w:r>
-        <w:t>Management Areas</w:t>
-      </w:r>
-      <w:bookmarkEnd w:id="6"/>
+      <w:bookmarkStart w:id="7" w:name="_Toc436199938"/>
+      <w:r>
+        <w:t>Harvesting Stands</w:t>
+      </w:r>
       <w:bookmarkEnd w:id="7"/>
-    </w:p>
-    <w:p>
-      <w:pPr>
-        <w:pStyle w:val="textbody"/>
-      </w:pPr>
-      <w:r>
-        <w:t xml:space="preserve">At the broadest scale, the landscape is divided into management areas.  Management areas define collections of stands to which specific harvesting prescriptions will be applied.  </w:t>
-      </w:r>
-      <w:r>
-        <w:rPr>
-          <w:b/>
-        </w:rPr>
-        <w:t>An unlimited number of management areas can be defined.</w:t>
-      </w:r>
-      <w:r>
-        <w:t xml:space="preserve">  Management areas need not be contiguous.  Management areas need not have any harvesting prescriptions implemented, thereby remaining essentially non-active.  </w:t>
-      </w:r>
-    </w:p>
-    <w:p>
-      <w:pPr>
-        <w:pStyle w:val="Heading3"/>
-      </w:pPr>
-      <w:bookmarkStart w:id="8" w:name="_Toc436199938"/>
-      <w:r>
-        <w:t>Harvesting Stands</w:t>
-      </w:r>
-      <w:bookmarkEnd w:id="8"/>
     </w:p>
     <w:p>
       <w:pPr>
@@ -7359,11 +7357,11 @@
       <w:pPr>
         <w:pStyle w:val="Heading2"/>
       </w:pPr>
-      <w:bookmarkStart w:id="9" w:name="_Toc436199939"/>
+      <w:bookmarkStart w:id="8" w:name="_Toc436199939"/>
       <w:r>
         <w:t>Harvesting Prescriptions</w:t>
       </w:r>
-      <w:bookmarkEnd w:id="9"/>
+      <w:bookmarkEnd w:id="8"/>
       <w:r>
         <w:t xml:space="preserve"> </w:t>
       </w:r>
@@ -7543,14 +7541,14 @@
       <w:pPr>
         <w:pStyle w:val="Heading2"/>
       </w:pPr>
-      <w:bookmarkStart w:id="10" w:name="_Toc436199940"/>
+      <w:bookmarkStart w:id="9" w:name="_Toc436199940"/>
       <w:r>
         <w:t xml:space="preserve">Prescriptions </w:t>
       </w:r>
       <w:r>
         <w:t>order</w:t>
       </w:r>
-      <w:bookmarkEnd w:id="10"/>
+      <w:bookmarkEnd w:id="9"/>
     </w:p>
     <w:p>
       <w:pPr>
@@ -8014,11 +8012,11 @@
       <w:pPr>
         <w:pStyle w:val="Heading2"/>
       </w:pPr>
-      <w:bookmarkStart w:id="11" w:name="_Toc436199941"/>
+      <w:bookmarkStart w:id="10" w:name="_Toc436199941"/>
       <w:r>
         <w:t>Major Releases</w:t>
       </w:r>
-      <w:bookmarkEnd w:id="11"/>
+      <w:bookmarkEnd w:id="10"/>
     </w:p>
     <w:p>
       <w:pPr>
@@ -8033,42 +8031,50 @@
           <w:numId w:val="9"/>
         </w:numPr>
       </w:pPr>
-      <w:bookmarkStart w:id="12" w:name="_Toc436199942"/>
+      <w:bookmarkStart w:id="11" w:name="_Toc436199942"/>
       <w:r>
         <w:t>Version 3.1</w:t>
       </w:r>
+      <w:bookmarkEnd w:id="11"/>
+    </w:p>
+    <w:p>
+      <w:pPr>
+        <w:pStyle w:val="textbody"/>
+      </w:pPr>
+      <w:r>
+        <w:t xml:space="preserve">Add plant-only prescription; </w:t>
+      </w:r>
+      <w:proofErr w:type="spellStart"/>
+      <w:r>
+        <w:t>PlantOnly</w:t>
+      </w:r>
+      <w:proofErr w:type="spellEnd"/>
+      <w:r>
+        <w:t xml:space="preserve"> has been added as a new keyword for </w:t>
+      </w:r>
+      <w:proofErr w:type="spellStart"/>
+      <w:r>
+        <w:t>CohortsRemoved</w:t>
+      </w:r>
+      <w:proofErr w:type="spellEnd"/>
+      <w:r>
+        <w:t>.</w:t>
+      </w:r>
+    </w:p>
+    <w:p>
+      <w:pPr>
+        <w:pStyle w:val="textbody"/>
+      </w:pPr>
+      <w:r>
+        <w:t xml:space="preserve">The extension also produces </w:t>
+      </w:r>
+      <w:bookmarkStart w:id="12" w:name="_GoBack"/>
+      <w:r>
+        <w:t>metadata</w:t>
+      </w:r>
       <w:bookmarkEnd w:id="12"/>
-    </w:p>
-    <w:p>
-      <w:pPr>
-        <w:pStyle w:val="textbody"/>
-      </w:pPr>
-      <w:r>
-        <w:t xml:space="preserve">Add plant-only prescription; </w:t>
-      </w:r>
-      <w:proofErr w:type="spellStart"/>
-      <w:r>
-        <w:t>PlantOnly</w:t>
-      </w:r>
-      <w:proofErr w:type="spellEnd"/>
-      <w:r>
-        <w:t xml:space="preserve"> has been added as a new keyword for </w:t>
-      </w:r>
-      <w:proofErr w:type="spellStart"/>
-      <w:r>
-        <w:t>CohortsRemoved</w:t>
-      </w:r>
-      <w:proofErr w:type="spellEnd"/>
-      <w:r>
-        <w:t>.</w:t>
-      </w:r>
-    </w:p>
-    <w:p>
-      <w:pPr>
-        <w:pStyle w:val="textbody"/>
-      </w:pPr>
-      <w:r>
-        <w:t xml:space="preserve">The extension also produces metadata files (*.xml) that allow it to be used with the </w:t>
+      <w:r>
+        <w:t xml:space="preserve"> files (*.xml) that allow it to be used with the </w:t>
       </w:r>
       <w:proofErr w:type="spellStart"/>
       <w:r>
@@ -8363,12 +8369,12 @@
         <w:pStyle w:val="Heading3"/>
         <w:ind w:left="720" w:hanging="720"/>
       </w:pPr>
-      <w:bookmarkStart w:id="16" w:name="_Toc251661117"/>
-      <w:bookmarkStart w:id="17" w:name="_Toc436199946"/>
+      <w:bookmarkStart w:id="16" w:name="_Toc436199946"/>
+      <w:bookmarkStart w:id="17" w:name="_Toc251661117"/>
       <w:r>
         <w:t>Version 2.0</w:t>
       </w:r>
-      <w:bookmarkEnd w:id="17"/>
+      <w:bookmarkEnd w:id="16"/>
       <w:r>
         <w:t xml:space="preserve"> </w:t>
       </w:r>
@@ -8392,7 +8398,7 @@
       </w:r>
       <w:bookmarkEnd w:id="18"/>
     </w:p>
-    <w:bookmarkEnd w:id="16"/>
+    <w:bookmarkEnd w:id="17"/>
     <w:p>
       <w:pPr>
         <w:pStyle w:val="textbody"/>
@@ -9662,53 +9668,53 @@
           <w:rFonts w:ascii="Courier" w:hAnsi="Courier"/>
           <w:sz w:val="20"/>
         </w:rPr>
+        <w:t>MultipleRepeat</w:t>
+      </w:r>
+      <w:proofErr w:type="spellEnd"/>
+      <w:r>
+        <w:rPr>
+          <w:rFonts w:ascii="Courier" w:hAnsi="Courier"/>
+          <w:sz w:val="20"/>
+        </w:rPr>
+        <w:tab/>
+      </w:r>
+      <w:r>
+        <w:rPr>
+          <w:rFonts w:ascii="Courier" w:hAnsi="Courier"/>
+          <w:sz w:val="20"/>
+        </w:rPr>
+        <w:tab/>
+      </w:r>
+      <w:r>
+        <w:rPr>
+          <w:rFonts w:ascii="Courier" w:hAnsi="Courier"/>
+          <w:sz w:val="20"/>
+        </w:rPr>
+        <w:tab/>
+      </w:r>
+      <w:r>
+        <w:rPr>
+          <w:rFonts w:ascii="Courier" w:hAnsi="Courier"/>
+          <w:sz w:val="20"/>
+        </w:rPr>
+        <w:tab/>
+      </w:r>
+      <w:r>
+        <w:rPr>
+          <w:rFonts w:ascii="Courier" w:hAnsi="Courier"/>
+          <w:sz w:val="20"/>
+        </w:rPr>
+        <w:tab/>
+        <w:t>&lt;&lt; Optional</w:t>
+      </w:r>
+    </w:p>
+    <w:p>
+      <w:pPr>
+        <w:pStyle w:val="Heading2"/>
+      </w:pPr>
+      <w:bookmarkStart w:id="32" w:name="_Toc436199955"/>
+      <w:r>
         <w:lastRenderedPageBreak/>
-        <w:t>MultipleRepeat</w:t>
-      </w:r>
-      <w:proofErr w:type="spellEnd"/>
-      <w:r>
-        <w:rPr>
-          <w:rFonts w:ascii="Courier" w:hAnsi="Courier"/>
-          <w:sz w:val="20"/>
-        </w:rPr>
-        <w:tab/>
-      </w:r>
-      <w:r>
-        <w:rPr>
-          <w:rFonts w:ascii="Courier" w:hAnsi="Courier"/>
-          <w:sz w:val="20"/>
-        </w:rPr>
-        <w:tab/>
-      </w:r>
-      <w:r>
-        <w:rPr>
-          <w:rFonts w:ascii="Courier" w:hAnsi="Courier"/>
-          <w:sz w:val="20"/>
-        </w:rPr>
-        <w:tab/>
-      </w:r>
-      <w:r>
-        <w:rPr>
-          <w:rFonts w:ascii="Courier" w:hAnsi="Courier"/>
-          <w:sz w:val="20"/>
-        </w:rPr>
-        <w:tab/>
-      </w:r>
-      <w:r>
-        <w:rPr>
-          <w:rFonts w:ascii="Courier" w:hAnsi="Courier"/>
-          <w:sz w:val="20"/>
-        </w:rPr>
-        <w:tab/>
-        <w:t>&lt;&lt; Optional</w:t>
-      </w:r>
-    </w:p>
-    <w:p>
-      <w:pPr>
-        <w:pStyle w:val="Heading2"/>
-      </w:pPr>
-      <w:bookmarkStart w:id="32" w:name="_Toc436199955"/>
-      <w:r>
         <w:t>Prescription</w:t>
       </w:r>
       <w:bookmarkEnd w:id="32"/>
@@ -13705,9 +13711,9 @@
       <w:pPr>
         <w:pStyle w:val="Heading2"/>
       </w:pPr>
-      <w:bookmarkStart w:id="62" w:name="_Ref112552676"/>
-      <w:bookmarkStart w:id="63" w:name="_Ref112552716"/>
-      <w:bookmarkStart w:id="64" w:name="_Toc436199979"/>
+      <w:bookmarkStart w:id="62" w:name="_Toc436199979"/>
+      <w:bookmarkStart w:id="63" w:name="_Ref112552676"/>
+      <w:bookmarkStart w:id="64" w:name="_Ref112552716"/>
       <w:r>
         <w:t xml:space="preserve">Repeated </w:t>
       </w:r>
@@ -13717,7 +13723,7 @@
       <w:r>
         <w:t>s</w:t>
       </w:r>
-      <w:bookmarkEnd w:id="64"/>
+      <w:bookmarkEnd w:id="62"/>
       <w:r>
         <w:t xml:space="preserve"> </w:t>
       </w:r>
@@ -13805,8 +13811,8 @@
       <w:r>
         <w:t>Single Repeat Harvests</w:t>
       </w:r>
-      <w:bookmarkEnd w:id="62"/>
       <w:bookmarkEnd w:id="63"/>
+      <w:bookmarkEnd w:id="64"/>
       <w:bookmarkEnd w:id="65"/>
     </w:p>
     <w:p>
@@ -14557,8 +14563,8 @@
       <w:bookmarkStart w:id="90" w:name="_Ref112580486"/>
       <w:bookmarkStart w:id="91" w:name="_Ref112580524"/>
       <w:bookmarkStart w:id="92" w:name="_Ref139089986"/>
-      <w:bookmarkStart w:id="93" w:name="_Toc102232960"/>
-      <w:bookmarkStart w:id="94" w:name="_Toc436199992"/>
+      <w:bookmarkStart w:id="93" w:name="_Toc436199992"/>
+      <w:bookmarkStart w:id="94" w:name="_Toc102232960"/>
       <w:r>
         <w:t>Harves</w:t>
       </w:r>
@@ -14569,7 +14575,7 @@
         <w:t>t Implementations Table</w:t>
       </w:r>
       <w:bookmarkEnd w:id="92"/>
-      <w:bookmarkEnd w:id="94"/>
+      <w:bookmarkEnd w:id="93"/>
     </w:p>
     <w:p>
       <w:pPr>
@@ -14694,7 +14700,7 @@
       </w:r>
       <w:bookmarkEnd w:id="97"/>
     </w:p>
-    <w:bookmarkEnd w:id="93"/>
+    <w:bookmarkEnd w:id="94"/>
     <w:p>
       <w:pPr>
         <w:pStyle w:val="textbody"/>
@@ -15471,17 +15477,17 @@
         <w:pStyle w:val="Heading1"/>
       </w:pPr>
       <w:bookmarkStart w:id="115" w:name="_Ref408486260"/>
-      <w:bookmarkStart w:id="116" w:name="_Toc133386212"/>
-      <w:bookmarkStart w:id="117" w:name="_Toc133907147"/>
-      <w:bookmarkStart w:id="118" w:name="_Ref133933751"/>
-      <w:bookmarkStart w:id="119" w:name="_Toc133934415"/>
-      <w:bookmarkStart w:id="120" w:name="_Toc436200007"/>
+      <w:bookmarkStart w:id="116" w:name="_Toc436200007"/>
+      <w:bookmarkStart w:id="117" w:name="_Toc133386212"/>
+      <w:bookmarkStart w:id="118" w:name="_Toc133907147"/>
+      <w:bookmarkStart w:id="119" w:name="_Ref133933751"/>
+      <w:bookmarkStart w:id="120" w:name="_Toc133934415"/>
       <w:r>
         <w:lastRenderedPageBreak/>
         <w:t>Example Inputs</w:t>
       </w:r>
       <w:bookmarkEnd w:id="115"/>
-      <w:bookmarkEnd w:id="120"/>
+      <w:bookmarkEnd w:id="116"/>
     </w:p>
     <w:p>
       <w:pPr>
@@ -18348,10 +18354,10 @@
       <w:r>
         <w:t>Example Parameter File</w:t>
       </w:r>
-      <w:bookmarkEnd w:id="116"/>
       <w:bookmarkEnd w:id="117"/>
       <w:bookmarkEnd w:id="118"/>
       <w:bookmarkEnd w:id="119"/>
+      <w:bookmarkEnd w:id="120"/>
       <w:bookmarkEnd w:id="122"/>
     </w:p>
     <w:p>
@@ -19064,8 +19070,374 @@
           <w:color w:val="000000"/>
           <w:sz w:val="20"/>
         </w:rPr>
+        <w:t xml:space="preserve">&gt;&gt;  Some require extra  parameters, which are outlined in the user guide.  </w:t>
+      </w:r>
+    </w:p>
+    <w:p>
+      <w:pPr>
+        <w:rPr>
+          <w:rFonts w:ascii="Courier" w:hAnsi="Courier" w:cs="Courier"/>
+          <w:color w:val="000000"/>
+          <w:sz w:val="20"/>
+        </w:rPr>
+      </w:pPr>
+      <w:r>
+        <w:rPr>
+          <w:rFonts w:ascii="Courier" w:hAnsi="Courier" w:cs="Courier"/>
+          <w:color w:val="000000"/>
+          <w:sz w:val="20"/>
+        </w:rPr>
+        <w:t>&gt;&gt;  Select 1 of the following:</w:t>
+      </w:r>
+    </w:p>
+    <w:p>
+      <w:pPr>
+        <w:rPr>
+          <w:rFonts w:ascii="Courier" w:hAnsi="Courier" w:cs="Courier"/>
+          <w:color w:val="000000"/>
+          <w:sz w:val="20"/>
+        </w:rPr>
+      </w:pPr>
+      <w:r>
+        <w:rPr>
+          <w:rFonts w:ascii="Courier" w:hAnsi="Courier" w:cs="Courier"/>
+          <w:color w:val="000000"/>
+          <w:sz w:val="20"/>
+        </w:rPr>
         <w:lastRenderedPageBreak/>
-        <w:t xml:space="preserve">&gt;&gt;  Some require extra  parameters, which are outlined in the user guide.  </w:t>
+        <w:t>&gt;&gt;  1. Economic         - requires SPECIES information</w:t>
+      </w:r>
+    </w:p>
+    <w:p>
+      <w:pPr>
+        <w:rPr>
+          <w:rFonts w:ascii="Courier" w:hAnsi="Courier" w:cs="Courier"/>
+          <w:color w:val="000000"/>
+          <w:sz w:val="20"/>
+        </w:rPr>
+      </w:pPr>
+      <w:r>
+        <w:rPr>
+          <w:rFonts w:ascii="Courier" w:hAnsi="Courier" w:cs="Courier"/>
+          <w:color w:val="000000"/>
+          <w:sz w:val="20"/>
+        </w:rPr>
+        <w:t xml:space="preserve">&gt;&gt;  2. </w:t>
+      </w:r>
+      <w:proofErr w:type="spellStart"/>
+      <w:r>
+        <w:rPr>
+          <w:rFonts w:ascii="Courier" w:hAnsi="Courier" w:cs="Courier"/>
+          <w:color w:val="000000"/>
+          <w:sz w:val="20"/>
+        </w:rPr>
+        <w:t>MaxCohortAge</w:t>
+      </w:r>
+      <w:proofErr w:type="spellEnd"/>
+    </w:p>
+    <w:p>
+      <w:pPr>
+        <w:rPr>
+          <w:rFonts w:ascii="Courier" w:hAnsi="Courier" w:cs="Courier"/>
+          <w:color w:val="000000"/>
+          <w:sz w:val="20"/>
+        </w:rPr>
+      </w:pPr>
+      <w:r>
+        <w:rPr>
+          <w:rFonts w:ascii="Courier" w:hAnsi="Courier" w:cs="Courier"/>
+          <w:color w:val="000000"/>
+          <w:sz w:val="20"/>
+        </w:rPr>
+        <w:t>&gt;&gt;  3. Random</w:t>
+      </w:r>
+    </w:p>
+    <w:p>
+      <w:pPr>
+        <w:rPr>
+          <w:rFonts w:ascii="Courier" w:hAnsi="Courier" w:cs="Courier"/>
+          <w:color w:val="000000"/>
+          <w:sz w:val="20"/>
+        </w:rPr>
+      </w:pPr>
+      <w:r>
+        <w:rPr>
+          <w:rFonts w:ascii="Courier" w:hAnsi="Courier" w:cs="Courier"/>
+          <w:color w:val="000000"/>
+          <w:sz w:val="20"/>
+        </w:rPr>
+        <w:t xml:space="preserve">&gt;&gt;  4. </w:t>
+      </w:r>
+      <w:proofErr w:type="spellStart"/>
+      <w:r>
+        <w:rPr>
+          <w:rFonts w:ascii="Courier" w:hAnsi="Courier" w:cs="Courier"/>
+          <w:color w:val="000000"/>
+          <w:sz w:val="20"/>
+        </w:rPr>
+        <w:t>RegulateAges</w:t>
+      </w:r>
+      <w:proofErr w:type="spellEnd"/>
+    </w:p>
+    <w:p>
+      <w:pPr>
+        <w:rPr>
+          <w:rFonts w:ascii="Courier" w:hAnsi="Courier" w:cs="Courier"/>
+          <w:color w:val="000000"/>
+          <w:sz w:val="20"/>
+        </w:rPr>
+      </w:pPr>
+    </w:p>
+    <w:p>
+      <w:pPr>
+        <w:rPr>
+          <w:rFonts w:ascii="Courier" w:hAnsi="Courier" w:cs="Courier"/>
+          <w:color w:val="000000"/>
+          <w:sz w:val="20"/>
+        </w:rPr>
+      </w:pPr>
+      <w:r>
+        <w:rPr>
+          <w:rFonts w:ascii="Courier" w:hAnsi="Courier" w:cs="Courier"/>
+          <w:color w:val="000000"/>
+          <w:sz w:val="20"/>
+        </w:rPr>
+        <w:t xml:space="preserve">    </w:t>
+      </w:r>
+      <w:proofErr w:type="spellStart"/>
+      <w:r>
+        <w:rPr>
+          <w:rFonts w:ascii="Courier" w:hAnsi="Courier" w:cs="Courier"/>
+          <w:color w:val="000000"/>
+          <w:sz w:val="20"/>
+        </w:rPr>
+        <w:t>StandRanking</w:t>
+      </w:r>
+      <w:proofErr w:type="spellEnd"/>
+      <w:r>
+        <w:rPr>
+          <w:rFonts w:ascii="Courier" w:hAnsi="Courier" w:cs="Courier"/>
+          <w:color w:val="000000"/>
+          <w:sz w:val="20"/>
+        </w:rPr>
+        <w:t xml:space="preserve">    Random</w:t>
+      </w:r>
+    </w:p>
+    <w:p>
+      <w:pPr>
+        <w:rPr>
+          <w:rFonts w:ascii="Courier" w:hAnsi="Courier" w:cs="Courier"/>
+          <w:color w:val="000000"/>
+          <w:sz w:val="20"/>
+        </w:rPr>
+      </w:pPr>
+    </w:p>
+    <w:p>
+      <w:pPr>
+        <w:rPr>
+          <w:rFonts w:ascii="Courier" w:hAnsi="Courier" w:cs="Courier"/>
+          <w:color w:val="000000"/>
+          <w:sz w:val="20"/>
+        </w:rPr>
+      </w:pPr>
+      <w:r>
+        <w:rPr>
+          <w:rFonts w:ascii="Courier" w:hAnsi="Courier" w:cs="Courier"/>
+          <w:color w:val="000000"/>
+          <w:sz w:val="20"/>
+        </w:rPr>
+        <w:t>&gt;&gt;  AGE REQUIREMENTS:</w:t>
+      </w:r>
+    </w:p>
+    <w:p>
+      <w:pPr>
+        <w:rPr>
+          <w:rFonts w:ascii="Courier" w:hAnsi="Courier" w:cs="Courier"/>
+          <w:color w:val="000000"/>
+          <w:sz w:val="20"/>
+        </w:rPr>
+      </w:pPr>
+      <w:r>
+        <w:rPr>
+          <w:rFonts w:ascii="Courier" w:hAnsi="Courier" w:cs="Courier"/>
+          <w:color w:val="000000"/>
+          <w:sz w:val="20"/>
+        </w:rPr>
+        <w:t>&gt;&gt;  Define a Minimum or Maximum age to limit the prescription stand ages.</w:t>
+      </w:r>
+    </w:p>
+    <w:p>
+      <w:pPr>
+        <w:rPr>
+          <w:rFonts w:ascii="Courier" w:hAnsi="Courier" w:cs="Courier"/>
+          <w:color w:val="000000"/>
+          <w:sz w:val="20"/>
+        </w:rPr>
+      </w:pPr>
+    </w:p>
+    <w:p>
+      <w:pPr>
+        <w:rPr>
+          <w:rFonts w:ascii="Courier" w:hAnsi="Courier" w:cs="Courier"/>
+          <w:color w:val="000000"/>
+          <w:sz w:val="20"/>
+        </w:rPr>
+      </w:pPr>
+      <w:r>
+        <w:rPr>
+          <w:rFonts w:ascii="Courier" w:hAnsi="Courier" w:cs="Courier"/>
+          <w:color w:val="000000"/>
+          <w:sz w:val="20"/>
+        </w:rPr>
+        <w:t xml:space="preserve">    </w:t>
+      </w:r>
+      <w:proofErr w:type="spellStart"/>
+      <w:r>
+        <w:rPr>
+          <w:rFonts w:ascii="Courier" w:hAnsi="Courier" w:cs="Courier"/>
+          <w:color w:val="000000"/>
+          <w:sz w:val="20"/>
+        </w:rPr>
+        <w:t>MinimumAge</w:t>
+      </w:r>
+      <w:proofErr w:type="spellEnd"/>
+      <w:r>
+        <w:rPr>
+          <w:rFonts w:ascii="Courier" w:hAnsi="Courier" w:cs="Courier"/>
+          <w:color w:val="000000"/>
+          <w:sz w:val="20"/>
+        </w:rPr>
+        <w:t xml:space="preserve">  150</w:t>
+      </w:r>
+    </w:p>
+    <w:p>
+      <w:pPr>
+        <w:rPr>
+          <w:rFonts w:ascii="Courier" w:hAnsi="Courier" w:cs="Courier"/>
+          <w:color w:val="000000"/>
+          <w:sz w:val="20"/>
+        </w:rPr>
+      </w:pPr>
+      <w:r>
+        <w:rPr>
+          <w:rFonts w:ascii="Courier" w:hAnsi="Courier" w:cs="Courier"/>
+          <w:color w:val="000000"/>
+          <w:sz w:val="20"/>
+        </w:rPr>
+        <w:t xml:space="preserve">    </w:t>
+      </w:r>
+      <w:proofErr w:type="spellStart"/>
+      <w:r>
+        <w:rPr>
+          <w:rFonts w:ascii="Courier" w:hAnsi="Courier" w:cs="Courier"/>
+          <w:color w:val="000000"/>
+          <w:sz w:val="20"/>
+        </w:rPr>
+        <w:t>MaximumAge</w:t>
+      </w:r>
+      <w:proofErr w:type="spellEnd"/>
+      <w:r>
+        <w:rPr>
+          <w:rFonts w:ascii="Courier" w:hAnsi="Courier" w:cs="Courier"/>
+          <w:color w:val="000000"/>
+          <w:sz w:val="20"/>
+        </w:rPr>
+        <w:t xml:space="preserve">  325</w:t>
+      </w:r>
+    </w:p>
+    <w:p>
+      <w:pPr>
+        <w:rPr>
+          <w:rFonts w:ascii="Courier" w:hAnsi="Courier" w:cs="Courier"/>
+          <w:color w:val="000000"/>
+          <w:sz w:val="20"/>
+        </w:rPr>
+      </w:pPr>
+      <w:r>
+        <w:rPr>
+          <w:rFonts w:ascii="Courier" w:hAnsi="Courier" w:cs="Courier"/>
+          <w:color w:val="000000"/>
+          <w:sz w:val="20"/>
+        </w:rPr>
+        <w:t xml:space="preserve">    </w:t>
+      </w:r>
+      <w:proofErr w:type="spellStart"/>
+      <w:r>
+        <w:rPr>
+          <w:rFonts w:ascii="Courier" w:hAnsi="Courier" w:cs="Courier"/>
+          <w:color w:val="000000"/>
+          <w:sz w:val="20"/>
+        </w:rPr>
+        <w:t>TimeBetweenHarvests</w:t>
+      </w:r>
+      <w:proofErr w:type="spellEnd"/>
+      <w:r>
+        <w:rPr>
+          <w:rFonts w:ascii="Courier" w:hAnsi="Courier" w:cs="Courier"/>
+          <w:color w:val="000000"/>
+          <w:sz w:val="20"/>
+        </w:rPr>
+        <w:t xml:space="preserve">  40</w:t>
+      </w:r>
+    </w:p>
+    <w:p>
+      <w:pPr>
+        <w:rPr>
+          <w:rFonts w:ascii="Courier" w:hAnsi="Courier" w:cs="Courier"/>
+          <w:color w:val="000000"/>
+          <w:sz w:val="20"/>
+        </w:rPr>
+      </w:pPr>
+    </w:p>
+    <w:p>
+      <w:pPr>
+        <w:rPr>
+          <w:rFonts w:ascii="Courier" w:hAnsi="Courier" w:cs="Courier"/>
+          <w:color w:val="000000"/>
+          <w:sz w:val="20"/>
+        </w:rPr>
+      </w:pPr>
+      <w:r>
+        <w:rPr>
+          <w:rFonts w:ascii="Courier" w:hAnsi="Courier" w:cs="Courier"/>
+          <w:color w:val="000000"/>
+          <w:sz w:val="20"/>
+        </w:rPr>
+        <w:t>&gt;&gt;  SITE SELECTION METHOD:</w:t>
+      </w:r>
+    </w:p>
+    <w:p>
+      <w:pPr>
+        <w:rPr>
+          <w:rFonts w:ascii="Courier" w:hAnsi="Courier" w:cs="Courier"/>
+          <w:color w:val="000000"/>
+          <w:sz w:val="20"/>
+        </w:rPr>
+      </w:pPr>
+      <w:r>
+        <w:rPr>
+          <w:rFonts w:ascii="Courier" w:hAnsi="Courier" w:cs="Courier"/>
+          <w:color w:val="000000"/>
+          <w:sz w:val="20"/>
+        </w:rPr>
+        <w:t xml:space="preserve">&gt;&gt;  The different Site Selection methods are listed below.  </w:t>
+      </w:r>
+    </w:p>
+    <w:p>
+      <w:pPr>
+        <w:rPr>
+          <w:rFonts w:ascii="Courier" w:hAnsi="Courier" w:cs="Courier"/>
+          <w:color w:val="000000"/>
+          <w:sz w:val="20"/>
+        </w:rPr>
+      </w:pPr>
+      <w:r>
+        <w:rPr>
+          <w:rFonts w:ascii="Courier" w:hAnsi="Courier" w:cs="Courier"/>
+          <w:color w:val="000000"/>
+          <w:sz w:val="20"/>
+        </w:rPr>
+        <w:t xml:space="preserve">&gt;&gt;  Some require extra parameters, which are outlined in the user guide.  </w:t>
       </w:r>
     </w:p>
     <w:p>
@@ -19099,7 +19471,7 @@
           <w:color w:val="000000"/>
           <w:sz w:val="20"/>
         </w:rPr>
-        <w:t>&gt;&gt;  1. Economic         - requires SPECIES information</w:t>
+        <w:t>&gt;&gt;  1. Complete</w:t>
       </w:r>
     </w:p>
     <w:p>
@@ -19125,6 +19497,1381 @@
           <w:color w:val="000000"/>
           <w:sz w:val="20"/>
         </w:rPr>
+        <w:t>CompleteStandSpread</w:t>
+      </w:r>
+      <w:proofErr w:type="spellEnd"/>
+    </w:p>
+    <w:p>
+      <w:pPr>
+        <w:rPr>
+          <w:rFonts w:ascii="Courier" w:hAnsi="Courier" w:cs="Courier"/>
+          <w:color w:val="000000"/>
+          <w:sz w:val="20"/>
+        </w:rPr>
+      </w:pPr>
+      <w:r>
+        <w:rPr>
+          <w:rFonts w:ascii="Courier" w:hAnsi="Courier" w:cs="Courier"/>
+          <w:color w:val="000000"/>
+          <w:sz w:val="20"/>
+        </w:rPr>
+        <w:t xml:space="preserve">&gt;&gt;  3. </w:t>
+      </w:r>
+      <w:proofErr w:type="spellStart"/>
+      <w:r>
+        <w:rPr>
+          <w:rFonts w:ascii="Courier" w:hAnsi="Courier" w:cs="Courier"/>
+          <w:color w:val="000000"/>
+          <w:sz w:val="20"/>
+        </w:rPr>
+        <w:t>PartialStandSpread</w:t>
+      </w:r>
+      <w:proofErr w:type="spellEnd"/>
+      <w:r>
+        <w:rPr>
+          <w:rFonts w:ascii="Courier" w:hAnsi="Courier" w:cs="Courier"/>
+          <w:color w:val="000000"/>
+          <w:sz w:val="20"/>
+        </w:rPr>
+        <w:t xml:space="preserve">  </w:t>
+      </w:r>
+    </w:p>
+    <w:p>
+      <w:pPr>
+        <w:rPr>
+          <w:rFonts w:ascii="Courier" w:hAnsi="Courier" w:cs="Courier"/>
+          <w:color w:val="000000"/>
+          <w:sz w:val="20"/>
+        </w:rPr>
+      </w:pPr>
+      <w:r>
+        <w:rPr>
+          <w:rFonts w:ascii="Courier" w:hAnsi="Courier" w:cs="Courier"/>
+          <w:color w:val="000000"/>
+          <w:sz w:val="20"/>
+        </w:rPr>
+        <w:t xml:space="preserve">&gt;&gt;  4. </w:t>
+      </w:r>
+      <w:proofErr w:type="spellStart"/>
+      <w:r>
+        <w:rPr>
+          <w:rFonts w:ascii="Courier" w:hAnsi="Courier" w:cs="Courier"/>
+          <w:color w:val="000000"/>
+          <w:sz w:val="20"/>
+        </w:rPr>
+        <w:t>PatchCutting</w:t>
+      </w:r>
+      <w:proofErr w:type="spellEnd"/>
+      <w:r>
+        <w:rPr>
+          <w:rFonts w:ascii="Courier" w:hAnsi="Courier" w:cs="Courier"/>
+          <w:color w:val="000000"/>
+          <w:sz w:val="20"/>
+        </w:rPr>
+        <w:t xml:space="preserve">  </w:t>
+      </w:r>
+    </w:p>
+    <w:p>
+      <w:pPr>
+        <w:rPr>
+          <w:rFonts w:ascii="Courier" w:hAnsi="Courier" w:cs="Courier"/>
+          <w:color w:val="000000"/>
+          <w:sz w:val="20"/>
+        </w:rPr>
+      </w:pPr>
+    </w:p>
+    <w:p>
+      <w:pPr>
+        <w:rPr>
+          <w:rFonts w:ascii="Courier" w:hAnsi="Courier" w:cs="Courier"/>
+          <w:color w:val="000000"/>
+          <w:sz w:val="20"/>
+        </w:rPr>
+      </w:pPr>
+      <w:r>
+        <w:rPr>
+          <w:rFonts w:ascii="Courier" w:hAnsi="Courier" w:cs="Courier"/>
+          <w:color w:val="000000"/>
+          <w:sz w:val="20"/>
+        </w:rPr>
+        <w:t>&gt;&gt;                  Percentage  Patch Size</w:t>
+      </w:r>
+    </w:p>
+    <w:p>
+      <w:pPr>
+        <w:rPr>
+          <w:rFonts w:ascii="Courier" w:hAnsi="Courier" w:cs="Courier"/>
+          <w:color w:val="000000"/>
+          <w:sz w:val="20"/>
+        </w:rPr>
+      </w:pPr>
+      <w:r>
+        <w:rPr>
+          <w:rFonts w:ascii="Courier" w:hAnsi="Courier" w:cs="Courier"/>
+          <w:color w:val="000000"/>
+          <w:sz w:val="20"/>
+        </w:rPr>
+        <w:t>&gt;&gt;                  ----------  ----------</w:t>
+      </w:r>
+    </w:p>
+    <w:p>
+      <w:pPr>
+        <w:rPr>
+          <w:rFonts w:ascii="Courier" w:hAnsi="Courier" w:cs="Courier"/>
+          <w:color w:val="000000"/>
+          <w:sz w:val="20"/>
+        </w:rPr>
+      </w:pPr>
+      <w:r>
+        <w:rPr>
+          <w:rFonts w:ascii="Courier" w:hAnsi="Courier" w:cs="Courier"/>
+          <w:color w:val="000000"/>
+          <w:sz w:val="20"/>
+        </w:rPr>
+        <w:t xml:space="preserve">    </w:t>
+      </w:r>
+      <w:proofErr w:type="spellStart"/>
+      <w:r>
+        <w:rPr>
+          <w:rFonts w:ascii="Courier" w:hAnsi="Courier" w:cs="Courier"/>
+          <w:color w:val="000000"/>
+          <w:sz w:val="20"/>
+        </w:rPr>
+        <w:t>SiteSelection</w:t>
+      </w:r>
+      <w:proofErr w:type="spellEnd"/>
+      <w:r>
+        <w:rPr>
+          <w:rFonts w:ascii="Courier" w:hAnsi="Courier" w:cs="Courier"/>
+          <w:color w:val="000000"/>
+          <w:sz w:val="20"/>
+        </w:rPr>
+        <w:t xml:space="preserve">   </w:t>
+      </w:r>
+      <w:proofErr w:type="spellStart"/>
+      <w:r>
+        <w:rPr>
+          <w:rFonts w:ascii="Courier" w:hAnsi="Courier" w:cs="Courier"/>
+          <w:color w:val="000000"/>
+          <w:sz w:val="20"/>
+        </w:rPr>
+        <w:t>Patch</w:t>
+      </w:r>
+      <w:r>
+        <w:rPr>
+          <w:rFonts w:ascii="Courier" w:hAnsi="Courier" w:cs="Courier"/>
+          <w:color w:val="000000"/>
+          <w:sz w:val="20"/>
+        </w:rPr>
+        <w:t>Cutting</w:t>
+      </w:r>
+      <w:proofErr w:type="spellEnd"/>
+      <w:r>
+        <w:rPr>
+          <w:rFonts w:ascii="Courier" w:hAnsi="Courier" w:cs="Courier"/>
+          <w:color w:val="000000"/>
+          <w:sz w:val="20"/>
+        </w:rPr>
+        <w:t xml:space="preserve">   15%         3</w:t>
+      </w:r>
+    </w:p>
+    <w:p>
+      <w:pPr>
+        <w:rPr>
+          <w:rFonts w:ascii="Courier" w:hAnsi="Courier" w:cs="Courier"/>
+          <w:color w:val="000000"/>
+          <w:sz w:val="20"/>
+        </w:rPr>
+      </w:pPr>
+    </w:p>
+    <w:p>
+      <w:pPr>
+        <w:rPr>
+          <w:rFonts w:ascii="Courier" w:hAnsi="Courier" w:cs="Courier"/>
+          <w:color w:val="000000"/>
+          <w:sz w:val="20"/>
+        </w:rPr>
+      </w:pPr>
+      <w:r>
+        <w:rPr>
+          <w:rFonts w:ascii="Courier" w:hAnsi="Courier" w:cs="Courier"/>
+          <w:color w:val="000000"/>
+          <w:sz w:val="20"/>
+        </w:rPr>
+        <w:t>&gt;&gt;  COHORT REMOVAL METHOD:</w:t>
+      </w:r>
+    </w:p>
+    <w:p>
+      <w:pPr>
+        <w:rPr>
+          <w:rFonts w:ascii="Courier" w:hAnsi="Courier" w:cs="Courier"/>
+          <w:color w:val="000000"/>
+          <w:sz w:val="20"/>
+        </w:rPr>
+      </w:pPr>
+      <w:r>
+        <w:rPr>
+          <w:rFonts w:ascii="Courier" w:hAnsi="Courier" w:cs="Courier"/>
+          <w:color w:val="000000"/>
+          <w:sz w:val="20"/>
+        </w:rPr>
+        <w:t xml:space="preserve">&gt;&gt;  The different Cohort Removal methods are listed below.  </w:t>
+      </w:r>
+    </w:p>
+    <w:p>
+      <w:pPr>
+        <w:rPr>
+          <w:rFonts w:ascii="Courier" w:hAnsi="Courier" w:cs="Courier"/>
+          <w:color w:val="000000"/>
+          <w:sz w:val="20"/>
+        </w:rPr>
+      </w:pPr>
+      <w:r>
+        <w:rPr>
+          <w:rFonts w:ascii="Courier" w:hAnsi="Courier" w:cs="Courier"/>
+          <w:color w:val="000000"/>
+          <w:sz w:val="20"/>
+        </w:rPr>
+        <w:t>&gt;&gt;  Select 1 of the following:</w:t>
+      </w:r>
+    </w:p>
+    <w:p>
+      <w:pPr>
+        <w:rPr>
+          <w:rFonts w:ascii="Courier" w:hAnsi="Courier" w:cs="Courier"/>
+          <w:color w:val="000000"/>
+          <w:sz w:val="20"/>
+        </w:rPr>
+      </w:pPr>
+      <w:r>
+        <w:rPr>
+          <w:rFonts w:ascii="Courier" w:hAnsi="Courier" w:cs="Courier"/>
+          <w:color w:val="000000"/>
+          <w:sz w:val="20"/>
+        </w:rPr>
+        <w:t xml:space="preserve">&gt;&gt;  1. </w:t>
+      </w:r>
+      <w:proofErr w:type="spellStart"/>
+      <w:r>
+        <w:rPr>
+          <w:rFonts w:ascii="Courier" w:hAnsi="Courier" w:cs="Courier"/>
+          <w:color w:val="000000"/>
+          <w:sz w:val="20"/>
+        </w:rPr>
+        <w:t>ClearCut</w:t>
+      </w:r>
+      <w:proofErr w:type="spellEnd"/>
+    </w:p>
+    <w:p>
+      <w:pPr>
+        <w:rPr>
+          <w:rFonts w:ascii="Courier" w:hAnsi="Courier" w:cs="Courier"/>
+          <w:color w:val="000000"/>
+          <w:sz w:val="20"/>
+        </w:rPr>
+      </w:pPr>
+      <w:r>
+        <w:rPr>
+          <w:rFonts w:ascii="Courier" w:hAnsi="Courier" w:cs="Courier"/>
+          <w:color w:val="000000"/>
+          <w:sz w:val="20"/>
+        </w:rPr>
+        <w:t xml:space="preserve">&gt;&gt;  2. </w:t>
+      </w:r>
+      <w:proofErr w:type="spellStart"/>
+      <w:r>
+        <w:rPr>
+          <w:rFonts w:ascii="Courier" w:hAnsi="Courier" w:cs="Courier"/>
+          <w:color w:val="000000"/>
+          <w:sz w:val="20"/>
+        </w:rPr>
+        <w:t>SpeciesList</w:t>
+      </w:r>
+      <w:proofErr w:type="spellEnd"/>
+      <w:r>
+        <w:rPr>
+          <w:rFonts w:ascii="Courier" w:hAnsi="Courier" w:cs="Courier"/>
+          <w:color w:val="000000"/>
+          <w:sz w:val="20"/>
+        </w:rPr>
+        <w:t xml:space="preserve">      - requires SPECIES information</w:t>
+      </w:r>
+    </w:p>
+    <w:p>
+      <w:pPr>
+        <w:rPr>
+          <w:rFonts w:ascii="Courier" w:hAnsi="Courier" w:cs="Courier"/>
+          <w:color w:val="000000"/>
+          <w:sz w:val="20"/>
+        </w:rPr>
+      </w:pPr>
+    </w:p>
+    <w:p>
+      <w:pPr>
+        <w:rPr>
+          <w:rFonts w:ascii="Courier" w:hAnsi="Courier" w:cs="Courier"/>
+          <w:color w:val="000000"/>
+          <w:sz w:val="20"/>
+        </w:rPr>
+      </w:pPr>
+      <w:r>
+        <w:rPr>
+          <w:rFonts w:ascii="Courier" w:hAnsi="Courier" w:cs="Courier"/>
+          <w:color w:val="000000"/>
+          <w:sz w:val="20"/>
+        </w:rPr>
+        <w:t xml:space="preserve">    </w:t>
+      </w:r>
+      <w:proofErr w:type="spellStart"/>
+      <w:r>
+        <w:rPr>
+          <w:rFonts w:ascii="Courier" w:hAnsi="Courier" w:cs="Courier"/>
+          <w:color w:val="000000"/>
+          <w:sz w:val="20"/>
+        </w:rPr>
+        <w:t>CohortsRemoved</w:t>
+      </w:r>
+      <w:proofErr w:type="spellEnd"/>
+      <w:r>
+        <w:rPr>
+          <w:rFonts w:ascii="Courier" w:hAnsi="Courier" w:cs="Courier"/>
+          <w:color w:val="000000"/>
+          <w:sz w:val="20"/>
+        </w:rPr>
+        <w:t xml:space="preserve">  </w:t>
+      </w:r>
+      <w:proofErr w:type="spellStart"/>
+      <w:r>
+        <w:rPr>
+          <w:rFonts w:ascii="Courier" w:hAnsi="Courier" w:cs="Courier"/>
+          <w:color w:val="000000"/>
+          <w:sz w:val="20"/>
+        </w:rPr>
+        <w:t>ClearCut</w:t>
+      </w:r>
+      <w:proofErr w:type="spellEnd"/>
+    </w:p>
+    <w:p>
+      <w:pPr>
+        <w:rPr>
+          <w:rFonts w:ascii="Courier" w:hAnsi="Courier" w:cs="Courier"/>
+          <w:color w:val="000000"/>
+          <w:sz w:val="20"/>
+        </w:rPr>
+      </w:pPr>
+    </w:p>
+    <w:p>
+      <w:pPr>
+        <w:rPr>
+          <w:rFonts w:ascii="Courier" w:hAnsi="Courier" w:cs="Courier"/>
+          <w:color w:val="000000"/>
+          <w:sz w:val="20"/>
+        </w:rPr>
+      </w:pPr>
+      <w:r>
+        <w:rPr>
+          <w:rFonts w:ascii="Courier" w:hAnsi="Courier" w:cs="Courier"/>
+          <w:color w:val="000000"/>
+          <w:sz w:val="20"/>
+        </w:rPr>
+        <w:t>&gt;&gt;  MORE PRESCRIPTION EXAMPLES:</w:t>
+      </w:r>
+    </w:p>
+    <w:p>
+      <w:pPr>
+        <w:rPr>
+          <w:rFonts w:ascii="Courier" w:hAnsi="Courier" w:cs="Courier"/>
+          <w:color w:val="000000"/>
+          <w:sz w:val="20"/>
+        </w:rPr>
+      </w:pPr>
+      <w:r>
+        <w:rPr>
+          <w:rFonts w:ascii="Courier" w:hAnsi="Courier" w:cs="Courier"/>
+          <w:color w:val="000000"/>
+          <w:sz w:val="20"/>
+        </w:rPr>
+        <w:t>&gt;&gt;  The following section is a set of example prescriptions</w:t>
+      </w:r>
+    </w:p>
+    <w:p>
+      <w:pPr>
+        <w:rPr>
+          <w:rFonts w:ascii="Courier" w:hAnsi="Courier" w:cs="Courier"/>
+          <w:color w:val="000000"/>
+          <w:sz w:val="20"/>
+        </w:rPr>
+      </w:pPr>
+      <w:r>
+        <w:rPr>
+          <w:rFonts w:ascii="Courier" w:hAnsi="Courier" w:cs="Courier"/>
+          <w:color w:val="000000"/>
+          <w:sz w:val="20"/>
+        </w:rPr>
+        <w:t>&gt;&gt;  These examples show how the 'stand ranking' methods,</w:t>
+      </w:r>
+    </w:p>
+    <w:p>
+      <w:pPr>
+        <w:rPr>
+          <w:rFonts w:ascii="Courier" w:hAnsi="Courier" w:cs="Courier"/>
+          <w:color w:val="000000"/>
+          <w:sz w:val="20"/>
+        </w:rPr>
+      </w:pPr>
+      <w:r>
+        <w:rPr>
+          <w:rFonts w:ascii="Courier" w:hAnsi="Courier" w:cs="Courier"/>
+          <w:color w:val="000000"/>
+          <w:sz w:val="20"/>
+        </w:rPr>
+        <w:t xml:space="preserve">&gt;&gt;  'site selection' methods and the 'cohort removal' methods can be </w:t>
+      </w:r>
+    </w:p>
+    <w:p>
+      <w:pPr>
+        <w:rPr>
+          <w:rFonts w:ascii="Courier" w:hAnsi="Courier" w:cs="Courier"/>
+          <w:color w:val="000000"/>
+          <w:sz w:val="20"/>
+        </w:rPr>
+      </w:pPr>
+      <w:r>
+        <w:rPr>
+          <w:rFonts w:ascii="Courier" w:hAnsi="Courier" w:cs="Courier"/>
+          <w:color w:val="000000"/>
+          <w:sz w:val="20"/>
+        </w:rPr>
+        <w:t>&gt;&gt;  recombined to make new prescriptions.</w:t>
+      </w:r>
+    </w:p>
+    <w:p>
+      <w:pPr>
+        <w:rPr>
+          <w:rFonts w:ascii="Courier" w:hAnsi="Courier" w:cs="Courier"/>
+          <w:color w:val="000000"/>
+          <w:sz w:val="20"/>
+        </w:rPr>
+      </w:pPr>
+    </w:p>
+    <w:p>
+      <w:pPr>
+        <w:rPr>
+          <w:rFonts w:ascii="Courier" w:hAnsi="Courier" w:cs="Courier"/>
+          <w:color w:val="000000"/>
+          <w:sz w:val="20"/>
+        </w:rPr>
+      </w:pPr>
+    </w:p>
+    <w:p>
+      <w:pPr>
+        <w:rPr>
+          <w:rFonts w:ascii="Courier" w:hAnsi="Courier" w:cs="Courier"/>
+          <w:color w:val="000000"/>
+          <w:sz w:val="20"/>
+        </w:rPr>
+      </w:pPr>
+      <w:r>
+        <w:rPr>
+          <w:rFonts w:ascii="Courier" w:hAnsi="Courier" w:cs="Courier"/>
+          <w:color w:val="000000"/>
+          <w:sz w:val="20"/>
+        </w:rPr>
+        <w:t>&gt;&gt;------------------------------------------------------------------</w:t>
+      </w:r>
+    </w:p>
+    <w:p>
+      <w:pPr>
+        <w:rPr>
+          <w:rFonts w:ascii="Courier" w:hAnsi="Courier" w:cs="Courier"/>
+          <w:color w:val="000000"/>
+          <w:sz w:val="20"/>
+        </w:rPr>
+      </w:pPr>
+      <w:r>
+        <w:rPr>
+          <w:rFonts w:ascii="Courier" w:hAnsi="Courier" w:cs="Courier"/>
+          <w:color w:val="000000"/>
+          <w:sz w:val="20"/>
+        </w:rPr>
+        <w:t xml:space="preserve">&gt;&gt;  This example aims to show how species information can be used to </w:t>
+      </w:r>
+    </w:p>
+    <w:p>
+      <w:pPr>
+        <w:rPr>
+          <w:rFonts w:ascii="Courier" w:hAnsi="Courier" w:cs="Courier"/>
+          <w:color w:val="000000"/>
+          <w:sz w:val="20"/>
+        </w:rPr>
+      </w:pPr>
+      <w:r>
+        <w:rPr>
+          <w:rFonts w:ascii="Courier" w:hAnsi="Courier" w:cs="Courier"/>
+          <w:color w:val="000000"/>
+          <w:sz w:val="20"/>
+        </w:rPr>
+        <w:t>&gt;&gt;  refine a harvest prescription.</w:t>
+      </w:r>
+    </w:p>
+    <w:p>
+      <w:pPr>
+        <w:rPr>
+          <w:rFonts w:ascii="Courier" w:hAnsi="Courier" w:cs="Courier"/>
+          <w:color w:val="000000"/>
+          <w:sz w:val="20"/>
+        </w:rPr>
+      </w:pPr>
+    </w:p>
+    <w:p>
+      <w:pPr>
+        <w:rPr>
+          <w:rFonts w:ascii="Courier" w:hAnsi="Courier" w:cs="Courier"/>
+          <w:color w:val="000000"/>
+          <w:sz w:val="20"/>
+        </w:rPr>
+      </w:pPr>
+      <w:r>
+        <w:rPr>
+          <w:rFonts w:ascii="Courier" w:hAnsi="Courier" w:cs="Courier"/>
+          <w:color w:val="000000"/>
+          <w:sz w:val="20"/>
+        </w:rPr>
+        <w:t xml:space="preserve">Prescription    </w:t>
+      </w:r>
+      <w:proofErr w:type="spellStart"/>
+      <w:r>
+        <w:rPr>
+          <w:rFonts w:ascii="Courier" w:hAnsi="Courier" w:cs="Courier"/>
+          <w:color w:val="000000"/>
+          <w:sz w:val="20"/>
+        </w:rPr>
+        <w:t>MapleHarvest</w:t>
+      </w:r>
+      <w:proofErr w:type="spellEnd"/>
+    </w:p>
+    <w:p>
+      <w:pPr>
+        <w:rPr>
+          <w:rFonts w:ascii="Courier" w:hAnsi="Courier" w:cs="Courier"/>
+          <w:color w:val="000000"/>
+          <w:sz w:val="20"/>
+        </w:rPr>
+      </w:pPr>
+    </w:p>
+    <w:p>
+      <w:pPr>
+        <w:rPr>
+          <w:rFonts w:ascii="Courier" w:hAnsi="Courier" w:cs="Courier"/>
+          <w:color w:val="000000"/>
+          <w:sz w:val="20"/>
+        </w:rPr>
+      </w:pPr>
+      <w:r>
+        <w:rPr>
+          <w:rFonts w:ascii="Courier" w:hAnsi="Courier" w:cs="Courier"/>
+          <w:color w:val="000000"/>
+          <w:sz w:val="20"/>
+        </w:rPr>
+        <w:t xml:space="preserve">    Minimum Age     20 &lt;&lt; years</w:t>
+      </w:r>
+    </w:p>
+    <w:p>
+      <w:pPr>
+        <w:rPr>
+          <w:rFonts w:ascii="Courier" w:hAnsi="Courier" w:cs="Courier"/>
+          <w:color w:val="000000"/>
+          <w:sz w:val="20"/>
+        </w:rPr>
+      </w:pPr>
+      <w:r>
+        <w:rPr>
+          <w:rFonts w:ascii="Courier" w:hAnsi="Courier" w:cs="Courier"/>
+          <w:color w:val="000000"/>
+          <w:sz w:val="20"/>
+        </w:rPr>
+        <w:t xml:space="preserve">    </w:t>
+      </w:r>
+      <w:proofErr w:type="spellStart"/>
+      <w:r>
+        <w:rPr>
+          <w:rFonts w:ascii="Courier" w:hAnsi="Courier" w:cs="Courier"/>
+          <w:color w:val="000000"/>
+          <w:sz w:val="20"/>
+        </w:rPr>
+        <w:t>StandRanking</w:t>
+      </w:r>
+      <w:proofErr w:type="spellEnd"/>
+      <w:r>
+        <w:rPr>
+          <w:rFonts w:ascii="Courier" w:hAnsi="Courier" w:cs="Courier"/>
+          <w:color w:val="000000"/>
+          <w:sz w:val="20"/>
+        </w:rPr>
+        <w:t xml:space="preserve">    Economic</w:t>
+      </w:r>
+    </w:p>
+    <w:p>
+      <w:pPr>
+        <w:rPr>
+          <w:rFonts w:ascii="Courier" w:hAnsi="Courier" w:cs="Courier"/>
+          <w:color w:val="000000"/>
+          <w:sz w:val="20"/>
+        </w:rPr>
+      </w:pPr>
+      <w:r>
+        <w:rPr>
+          <w:rFonts w:ascii="Courier" w:hAnsi="Courier" w:cs="Courier"/>
+          <w:color w:val="000000"/>
+          <w:sz w:val="20"/>
+        </w:rPr>
+        <w:lastRenderedPageBreak/>
+        <w:t xml:space="preserve">    </w:t>
+      </w:r>
+    </w:p>
+    <w:p>
+      <w:pPr>
+        <w:rPr>
+          <w:rFonts w:ascii="Courier" w:hAnsi="Courier" w:cs="Courier"/>
+          <w:color w:val="000000"/>
+          <w:sz w:val="20"/>
+        </w:rPr>
+      </w:pPr>
+      <w:r>
+        <w:rPr>
+          <w:rFonts w:ascii="Courier" w:hAnsi="Courier" w:cs="Courier"/>
+          <w:color w:val="000000"/>
+          <w:sz w:val="20"/>
+        </w:rPr>
+        <w:t xml:space="preserve">&gt;&gt;  The 'Economic' ranking requires species information.  </w:t>
+      </w:r>
+    </w:p>
+    <w:p>
+      <w:pPr>
+        <w:rPr>
+          <w:rFonts w:ascii="Courier" w:hAnsi="Courier" w:cs="Courier"/>
+          <w:color w:val="000000"/>
+          <w:sz w:val="20"/>
+        </w:rPr>
+      </w:pPr>
+      <w:r>
+        <w:rPr>
+          <w:rFonts w:ascii="Courier" w:hAnsi="Courier" w:cs="Courier"/>
+          <w:color w:val="000000"/>
+          <w:sz w:val="20"/>
+        </w:rPr>
+        <w:t xml:space="preserve">&gt;&gt;  Below is a table listing a species name, its 'Economic Rank', and </w:t>
+      </w:r>
+    </w:p>
+    <w:p>
+      <w:pPr>
+        <w:rPr>
+          <w:rFonts w:ascii="Courier" w:hAnsi="Courier" w:cs="Courier"/>
+          <w:color w:val="000000"/>
+          <w:sz w:val="20"/>
+        </w:rPr>
+      </w:pPr>
+      <w:r>
+        <w:rPr>
+          <w:rFonts w:ascii="Courier" w:hAnsi="Courier" w:cs="Courier"/>
+          <w:color w:val="000000"/>
+          <w:sz w:val="20"/>
+        </w:rPr>
+        <w:t>&gt;&gt; 'Minimum Age' requirement.</w:t>
+      </w:r>
+    </w:p>
+    <w:p>
+      <w:pPr>
+        <w:rPr>
+          <w:rFonts w:ascii="Courier" w:hAnsi="Courier" w:cs="Courier"/>
+          <w:color w:val="000000"/>
+          <w:sz w:val="20"/>
+        </w:rPr>
+      </w:pPr>
+      <w:r>
+        <w:rPr>
+          <w:rFonts w:ascii="Courier" w:hAnsi="Courier" w:cs="Courier"/>
+          <w:color w:val="000000"/>
+          <w:sz w:val="20"/>
+        </w:rPr>
+        <w:t xml:space="preserve">    </w:t>
+      </w:r>
+    </w:p>
+    <w:p>
+      <w:pPr>
+        <w:rPr>
+          <w:rFonts w:ascii="Courier" w:hAnsi="Courier" w:cs="Courier"/>
+          <w:color w:val="000000"/>
+          <w:sz w:val="20"/>
+        </w:rPr>
+      </w:pPr>
+      <w:r>
+        <w:rPr>
+          <w:rFonts w:ascii="Courier" w:hAnsi="Courier" w:cs="Courier"/>
+          <w:color w:val="000000"/>
+          <w:sz w:val="20"/>
+        </w:rPr>
+        <w:t>&gt;&gt;  Species     Economic Rank   Minimum Age</w:t>
+      </w:r>
+    </w:p>
+    <w:p>
+      <w:pPr>
+        <w:rPr>
+          <w:rFonts w:ascii="Courier" w:hAnsi="Courier" w:cs="Courier"/>
+          <w:color w:val="000000"/>
+          <w:sz w:val="20"/>
+        </w:rPr>
+      </w:pPr>
+      <w:r>
+        <w:rPr>
+          <w:rFonts w:ascii="Courier" w:hAnsi="Courier" w:cs="Courier"/>
+          <w:color w:val="000000"/>
+          <w:sz w:val="20"/>
+        </w:rPr>
+        <w:t>&gt;&gt;  -------     -------------   -----------</w:t>
+      </w:r>
+    </w:p>
+    <w:p>
+      <w:pPr>
+        <w:rPr>
+          <w:rFonts w:ascii="Courier" w:hAnsi="Courier" w:cs="Courier"/>
+          <w:color w:val="000000"/>
+          <w:sz w:val="20"/>
+        </w:rPr>
+      </w:pPr>
+      <w:r>
+        <w:rPr>
+          <w:rFonts w:ascii="Courier" w:hAnsi="Courier" w:cs="Courier"/>
+          <w:color w:val="000000"/>
+          <w:sz w:val="20"/>
+        </w:rPr>
+        <w:t xml:space="preserve">    </w:t>
+      </w:r>
+      <w:proofErr w:type="spellStart"/>
+      <w:r>
+        <w:rPr>
+          <w:rFonts w:ascii="Courier" w:hAnsi="Courier" w:cs="Courier"/>
+          <w:color w:val="000000"/>
+          <w:sz w:val="20"/>
+        </w:rPr>
+        <w:t>acer</w:t>
+      </w:r>
+      <w:r>
+        <w:rPr>
+          <w:rFonts w:ascii="Courier" w:hAnsi="Courier" w:cs="Courier"/>
+          <w:color w:val="000000"/>
+          <w:sz w:val="20"/>
+        </w:rPr>
+        <w:t>sacc</w:t>
+      </w:r>
+      <w:proofErr w:type="spellEnd"/>
+      <w:r>
+        <w:rPr>
+          <w:rFonts w:ascii="Courier" w:hAnsi="Courier" w:cs="Courier"/>
+          <w:color w:val="000000"/>
+          <w:sz w:val="20"/>
+        </w:rPr>
+        <w:t xml:space="preserve">    </w:t>
+      </w:r>
+      <w:r>
+        <w:rPr>
+          <w:rFonts w:ascii="Courier" w:hAnsi="Courier" w:cs="Courier"/>
+          <w:color w:val="000000"/>
+          <w:sz w:val="20"/>
+        </w:rPr>
+        <w:t>10</w:t>
+      </w:r>
+      <w:r>
+        <w:rPr>
+          <w:rFonts w:ascii="Courier" w:hAnsi="Courier" w:cs="Courier"/>
+          <w:color w:val="000000"/>
+          <w:sz w:val="20"/>
+        </w:rPr>
+        <w:t>0             60</w:t>
+      </w:r>
+    </w:p>
+    <w:p>
+      <w:pPr>
+        <w:rPr>
+          <w:rFonts w:ascii="Courier" w:hAnsi="Courier" w:cs="Courier"/>
+          <w:color w:val="000000"/>
+          <w:sz w:val="20"/>
+        </w:rPr>
+      </w:pPr>
+      <w:r>
+        <w:rPr>
+          <w:rFonts w:ascii="Courier" w:hAnsi="Courier" w:cs="Courier"/>
+          <w:color w:val="000000"/>
+          <w:sz w:val="20"/>
+        </w:rPr>
+        <w:t xml:space="preserve">    </w:t>
+      </w:r>
+      <w:proofErr w:type="spellStart"/>
+      <w:r>
+        <w:rPr>
+          <w:rFonts w:ascii="Courier" w:hAnsi="Courier" w:cs="Courier"/>
+          <w:color w:val="000000"/>
+          <w:sz w:val="20"/>
+        </w:rPr>
+        <w:t>acerrubr</w:t>
+      </w:r>
+      <w:proofErr w:type="spellEnd"/>
+      <w:r>
+        <w:rPr>
+          <w:rFonts w:ascii="Courier" w:hAnsi="Courier" w:cs="Courier"/>
+          <w:color w:val="000000"/>
+          <w:sz w:val="20"/>
+        </w:rPr>
+        <w:t xml:space="preserve">    5</w:t>
+      </w:r>
+      <w:r>
+        <w:rPr>
+          <w:rFonts w:ascii="Courier" w:hAnsi="Courier" w:cs="Courier"/>
+          <w:color w:val="000000"/>
+          <w:sz w:val="20"/>
+        </w:rPr>
+        <w:t>0</w:t>
+      </w:r>
+      <w:r>
+        <w:rPr>
+          <w:rFonts w:ascii="Courier" w:hAnsi="Courier" w:cs="Courier"/>
+          <w:color w:val="000000"/>
+          <w:sz w:val="20"/>
+        </w:rPr>
+        <w:t xml:space="preserve"> </w:t>
+      </w:r>
+      <w:r>
+        <w:rPr>
+          <w:rFonts w:ascii="Courier" w:hAnsi="Courier" w:cs="Courier"/>
+          <w:color w:val="000000"/>
+          <w:sz w:val="20"/>
+        </w:rPr>
+        <w:t xml:space="preserve">             60</w:t>
+      </w:r>
+    </w:p>
+    <w:p>
+      <w:pPr>
+        <w:rPr>
+          <w:rFonts w:ascii="Courier" w:hAnsi="Courier" w:cs="Courier"/>
+          <w:color w:val="000000"/>
+          <w:sz w:val="20"/>
+        </w:rPr>
+      </w:pPr>
+    </w:p>
+    <w:p>
+      <w:pPr>
+        <w:rPr>
+          <w:rFonts w:ascii="Courier" w:hAnsi="Courier" w:cs="Courier"/>
+          <w:color w:val="000000"/>
+          <w:sz w:val="20"/>
+        </w:rPr>
+      </w:pPr>
+      <w:r>
+        <w:rPr>
+          <w:rFonts w:ascii="Courier" w:hAnsi="Courier" w:cs="Courier"/>
+          <w:color w:val="000000"/>
+          <w:sz w:val="20"/>
+        </w:rPr>
+        <w:t xml:space="preserve">    </w:t>
+      </w:r>
+      <w:proofErr w:type="spellStart"/>
+      <w:r>
+        <w:rPr>
+          <w:rFonts w:ascii="Courier" w:hAnsi="Courier" w:cs="Courier"/>
+          <w:color w:val="000000"/>
+          <w:sz w:val="20"/>
+        </w:rPr>
+        <w:t>SiteSelection</w:t>
+      </w:r>
+      <w:proofErr w:type="spellEnd"/>
+      <w:r>
+        <w:rPr>
+          <w:rFonts w:ascii="Courier" w:hAnsi="Courier" w:cs="Courier"/>
+          <w:color w:val="000000"/>
+          <w:sz w:val="20"/>
+        </w:rPr>
+        <w:t xml:space="preserve">   Complete</w:t>
+      </w:r>
+    </w:p>
+    <w:p>
+      <w:pPr>
+        <w:rPr>
+          <w:rFonts w:ascii="Courier" w:hAnsi="Courier" w:cs="Courier"/>
+          <w:color w:val="000000"/>
+          <w:sz w:val="20"/>
+        </w:rPr>
+      </w:pPr>
+      <w:r>
+        <w:rPr>
+          <w:rFonts w:ascii="Courier" w:hAnsi="Courier" w:cs="Courier"/>
+          <w:color w:val="000000"/>
+          <w:sz w:val="20"/>
+        </w:rPr>
+        <w:t xml:space="preserve">    </w:t>
+      </w:r>
+      <w:proofErr w:type="spellStart"/>
+      <w:r>
+        <w:rPr>
+          <w:rFonts w:ascii="Courier" w:hAnsi="Courier" w:cs="Courier"/>
+          <w:color w:val="000000"/>
+          <w:sz w:val="20"/>
+        </w:rPr>
+        <w:t>CohortsRemoved</w:t>
+      </w:r>
+      <w:proofErr w:type="spellEnd"/>
+      <w:r>
+        <w:rPr>
+          <w:rFonts w:ascii="Courier" w:hAnsi="Courier" w:cs="Courier"/>
+          <w:color w:val="000000"/>
+          <w:sz w:val="20"/>
+        </w:rPr>
+        <w:t xml:space="preserve">  </w:t>
+      </w:r>
+      <w:proofErr w:type="spellStart"/>
+      <w:r>
+        <w:rPr>
+          <w:rFonts w:ascii="Courier" w:hAnsi="Courier" w:cs="Courier"/>
+          <w:color w:val="000000"/>
+          <w:sz w:val="20"/>
+        </w:rPr>
+        <w:t>SpeciesList</w:t>
+      </w:r>
+      <w:proofErr w:type="spellEnd"/>
+    </w:p>
+    <w:p>
+      <w:pPr>
+        <w:rPr>
+          <w:rFonts w:ascii="Courier" w:hAnsi="Courier" w:cs="Courier"/>
+          <w:color w:val="000000"/>
+          <w:sz w:val="20"/>
+        </w:rPr>
+      </w:pPr>
+      <w:r>
+        <w:rPr>
+          <w:rFonts w:ascii="Courier" w:hAnsi="Courier" w:cs="Courier"/>
+          <w:color w:val="000000"/>
+          <w:sz w:val="20"/>
+        </w:rPr>
+        <w:t xml:space="preserve">    </w:t>
+      </w:r>
+    </w:p>
+    <w:p>
+      <w:pPr>
+        <w:rPr>
+          <w:rFonts w:ascii="Courier" w:hAnsi="Courier" w:cs="Courier"/>
+          <w:color w:val="000000"/>
+          <w:sz w:val="20"/>
+        </w:rPr>
+      </w:pPr>
+      <w:r>
+        <w:rPr>
+          <w:rFonts w:ascii="Courier" w:hAnsi="Courier" w:cs="Courier"/>
+          <w:color w:val="000000"/>
+          <w:sz w:val="20"/>
+        </w:rPr>
+        <w:t>&gt;&gt;  The '</w:t>
+      </w:r>
+      <w:proofErr w:type="spellStart"/>
+      <w:r>
+        <w:rPr>
+          <w:rFonts w:ascii="Courier" w:hAnsi="Courier" w:cs="Courier"/>
+          <w:color w:val="000000"/>
+          <w:sz w:val="20"/>
+        </w:rPr>
+        <w:t>SpeciesList</w:t>
+      </w:r>
+      <w:proofErr w:type="spellEnd"/>
+      <w:r>
+        <w:rPr>
+          <w:rFonts w:ascii="Courier" w:hAnsi="Courier" w:cs="Courier"/>
+          <w:color w:val="000000"/>
+          <w:sz w:val="20"/>
+        </w:rPr>
+        <w:t xml:space="preserve">' cohort-removal method requires species information.  </w:t>
+      </w:r>
+    </w:p>
+    <w:p>
+      <w:pPr>
+        <w:rPr>
+          <w:rFonts w:ascii="Courier" w:hAnsi="Courier" w:cs="Courier"/>
+          <w:color w:val="000000"/>
+          <w:sz w:val="20"/>
+        </w:rPr>
+      </w:pPr>
+      <w:r>
+        <w:rPr>
+          <w:rFonts w:ascii="Courier" w:hAnsi="Courier" w:cs="Courier"/>
+          <w:color w:val="000000"/>
+          <w:sz w:val="20"/>
+        </w:rPr>
+        <w:t>&gt;&gt;  The table below lists species' cohorts to be removed.</w:t>
+      </w:r>
+    </w:p>
+    <w:p>
+      <w:pPr>
+        <w:rPr>
+          <w:rFonts w:ascii="Courier" w:hAnsi="Courier" w:cs="Courier"/>
+          <w:color w:val="000000"/>
+          <w:sz w:val="20"/>
+        </w:rPr>
+      </w:pPr>
+      <w:r>
+        <w:rPr>
+          <w:rFonts w:ascii="Courier" w:hAnsi="Courier" w:cs="Courier"/>
+          <w:color w:val="000000"/>
+          <w:sz w:val="20"/>
+        </w:rPr>
+        <w:t>&gt;&gt;  The 'Selection' methods shown below provide three example.</w:t>
+      </w:r>
+    </w:p>
+    <w:p>
+      <w:pPr>
+        <w:rPr>
+          <w:rFonts w:ascii="Courier" w:hAnsi="Courier" w:cs="Courier"/>
+          <w:color w:val="000000"/>
+          <w:sz w:val="20"/>
+        </w:rPr>
+      </w:pPr>
+      <w:r>
+        <w:rPr>
+          <w:rFonts w:ascii="Courier" w:hAnsi="Courier" w:cs="Courier"/>
+          <w:color w:val="000000"/>
+          <w:sz w:val="20"/>
+        </w:rPr>
+        <w:t xml:space="preserve">    </w:t>
+      </w:r>
+    </w:p>
+    <w:p>
+      <w:pPr>
+        <w:rPr>
+          <w:rFonts w:ascii="Courier" w:hAnsi="Courier" w:cs="Courier"/>
+          <w:color w:val="000000"/>
+          <w:sz w:val="20"/>
+        </w:rPr>
+      </w:pPr>
+      <w:r>
+        <w:rPr>
+          <w:rFonts w:ascii="Courier" w:hAnsi="Courier" w:cs="Courier"/>
+          <w:color w:val="000000"/>
+          <w:sz w:val="20"/>
+        </w:rPr>
+        <w:t xml:space="preserve">    &gt;&gt;  Species     Selection</w:t>
+      </w:r>
+    </w:p>
+    <w:p>
+      <w:pPr>
+        <w:rPr>
+          <w:rFonts w:ascii="Courier" w:hAnsi="Courier" w:cs="Courier"/>
+          <w:color w:val="000000"/>
+          <w:sz w:val="20"/>
+        </w:rPr>
+      </w:pPr>
+      <w:r>
+        <w:rPr>
+          <w:rFonts w:ascii="Courier" w:hAnsi="Courier" w:cs="Courier"/>
+          <w:color w:val="000000"/>
+          <w:sz w:val="20"/>
+        </w:rPr>
+        <w:t xml:space="preserve">    &gt;&gt;  -------     ---------</w:t>
+      </w:r>
+    </w:p>
+    <w:p>
+      <w:pPr>
+        <w:rPr>
+          <w:rFonts w:ascii="Courier" w:hAnsi="Courier" w:cs="Courier"/>
+          <w:color w:val="000000"/>
+          <w:sz w:val="20"/>
+        </w:rPr>
+      </w:pPr>
+      <w:r>
+        <w:rPr>
+          <w:rFonts w:ascii="Courier" w:hAnsi="Courier" w:cs="Courier"/>
+          <w:color w:val="000000"/>
+          <w:sz w:val="20"/>
+        </w:rPr>
+        <w:t xml:space="preserve">        </w:t>
+      </w:r>
+      <w:proofErr w:type="spellStart"/>
+      <w:r>
+        <w:rPr>
+          <w:rFonts w:ascii="Courier" w:hAnsi="Courier" w:cs="Courier"/>
+          <w:color w:val="000000"/>
+          <w:sz w:val="20"/>
+        </w:rPr>
+        <w:t>abiebals</w:t>
+      </w:r>
+      <w:proofErr w:type="spellEnd"/>
+      <w:r>
+        <w:rPr>
+          <w:rFonts w:ascii="Courier" w:hAnsi="Courier" w:cs="Courier"/>
+          <w:color w:val="000000"/>
+          <w:sz w:val="20"/>
+        </w:rPr>
+        <w:t xml:space="preserve">    All</w:t>
+      </w:r>
+    </w:p>
+    <w:p>
+      <w:pPr>
+        <w:rPr>
+          <w:rFonts w:ascii="Courier" w:hAnsi="Courier" w:cs="Courier"/>
+          <w:color w:val="000000"/>
+          <w:sz w:val="20"/>
+        </w:rPr>
+      </w:pPr>
+      <w:r>
+        <w:rPr>
+          <w:rFonts w:ascii="Courier" w:hAnsi="Courier" w:cs="Courier"/>
+          <w:color w:val="000000"/>
+          <w:sz w:val="20"/>
+        </w:rPr>
+        <w:t xml:space="preserve">        </w:t>
+      </w:r>
+      <w:proofErr w:type="spellStart"/>
+      <w:r>
+        <w:rPr>
+          <w:rFonts w:ascii="Courier" w:hAnsi="Courier" w:cs="Courier"/>
+          <w:color w:val="000000"/>
+          <w:sz w:val="20"/>
+        </w:rPr>
+        <w:t>acer</w:t>
+      </w:r>
+      <w:r>
+        <w:rPr>
+          <w:rFonts w:ascii="Courier" w:hAnsi="Courier" w:cs="Courier"/>
+          <w:color w:val="000000"/>
+          <w:sz w:val="20"/>
+        </w:rPr>
+        <w:t>sacc</w:t>
+      </w:r>
+      <w:proofErr w:type="spellEnd"/>
+      <w:r>
+        <w:rPr>
+          <w:rFonts w:ascii="Courier" w:hAnsi="Courier" w:cs="Courier"/>
+          <w:color w:val="000000"/>
+          <w:sz w:val="20"/>
+        </w:rPr>
+        <w:t xml:space="preserve">    </w:t>
+      </w:r>
+      <w:proofErr w:type="spellStart"/>
+      <w:r>
+        <w:rPr>
+          <w:rFonts w:ascii="Courier" w:hAnsi="Courier" w:cs="Courier"/>
+          <w:color w:val="000000"/>
+          <w:sz w:val="20"/>
+        </w:rPr>
+        <w:t>AllExceptYoungest</w:t>
+      </w:r>
+      <w:proofErr w:type="spellEnd"/>
+    </w:p>
+    <w:p>
+      <w:pPr>
+        <w:rPr>
+          <w:rFonts w:ascii="Courier" w:hAnsi="Courier" w:cs="Courier"/>
+          <w:color w:val="000000"/>
+          <w:sz w:val="20"/>
+        </w:rPr>
+      </w:pPr>
+      <w:r>
+        <w:rPr>
+          <w:rFonts w:ascii="Courier" w:hAnsi="Courier" w:cs="Courier"/>
+          <w:color w:val="000000"/>
+          <w:sz w:val="20"/>
+        </w:rPr>
+        <w:t xml:space="preserve">        </w:t>
+      </w:r>
+      <w:proofErr w:type="spellStart"/>
+      <w:r>
+        <w:rPr>
+          <w:rFonts w:ascii="Courier" w:hAnsi="Courier" w:cs="Courier"/>
+          <w:color w:val="000000"/>
+          <w:sz w:val="20"/>
+        </w:rPr>
+        <w:t>acerrubr</w:t>
+      </w:r>
+      <w:proofErr w:type="spellEnd"/>
+      <w:r>
+        <w:rPr>
+          <w:rFonts w:ascii="Courier" w:hAnsi="Courier" w:cs="Courier"/>
+          <w:color w:val="000000"/>
+          <w:sz w:val="20"/>
+        </w:rPr>
+        <w:t xml:space="preserve">    </w:t>
+      </w:r>
+      <w:proofErr w:type="spellStart"/>
+      <w:r>
+        <w:rPr>
+          <w:rFonts w:ascii="Courier" w:hAnsi="Courier" w:cs="Courier"/>
+          <w:color w:val="000000"/>
+          <w:sz w:val="20"/>
+        </w:rPr>
+        <w:t>AllExceptYoungest</w:t>
+      </w:r>
+      <w:proofErr w:type="spellEnd"/>
+    </w:p>
+    <w:p>
+      <w:pPr>
+        <w:rPr>
+          <w:rFonts w:ascii="Courier" w:hAnsi="Courier" w:cs="Courier"/>
+          <w:color w:val="000000"/>
+          <w:sz w:val="20"/>
+        </w:rPr>
+      </w:pPr>
+      <w:r>
+        <w:rPr>
+          <w:rFonts w:ascii="Courier" w:hAnsi="Courier" w:cs="Courier"/>
+          <w:color w:val="000000"/>
+          <w:sz w:val="20"/>
+        </w:rPr>
+        <w:t xml:space="preserve">        </w:t>
+      </w:r>
+      <w:proofErr w:type="spellStart"/>
+      <w:r>
+        <w:rPr>
+          <w:rFonts w:ascii="Courier" w:hAnsi="Courier" w:cs="Courier"/>
+          <w:color w:val="000000"/>
+          <w:sz w:val="20"/>
+        </w:rPr>
+        <w:t>pinubank</w:t>
+      </w:r>
+      <w:proofErr w:type="spellEnd"/>
+      <w:r>
+        <w:rPr>
+          <w:rFonts w:ascii="Courier" w:hAnsi="Courier" w:cs="Courier"/>
+          <w:color w:val="000000"/>
+          <w:sz w:val="20"/>
+        </w:rPr>
+        <w:t xml:space="preserve">    50</w:t>
+      </w:r>
+    </w:p>
+    <w:p>
+      <w:pPr>
+        <w:rPr>
+          <w:rFonts w:ascii="Courier" w:hAnsi="Courier" w:cs="Courier"/>
+          <w:color w:val="000000"/>
+          <w:sz w:val="20"/>
+        </w:rPr>
+      </w:pPr>
+    </w:p>
+    <w:p>
+      <w:pPr>
+        <w:rPr>
+          <w:rFonts w:ascii="Courier" w:hAnsi="Courier" w:cs="Courier"/>
+          <w:color w:val="000000"/>
+          <w:sz w:val="20"/>
+        </w:rPr>
+      </w:pPr>
+      <w:r>
+        <w:rPr>
+          <w:rFonts w:ascii="Courier" w:hAnsi="Courier" w:cs="Courier"/>
+          <w:color w:val="000000"/>
+          <w:sz w:val="20"/>
+        </w:rPr>
+        <w:t>&gt;&gt;----------------------------------------------------------------</w:t>
+      </w:r>
+    </w:p>
+    <w:p>
+      <w:pPr>
+        <w:rPr>
+          <w:rFonts w:ascii="Courier" w:hAnsi="Courier" w:cs="Courier"/>
+          <w:color w:val="000000"/>
+          <w:sz w:val="20"/>
+        </w:rPr>
+      </w:pPr>
+      <w:r>
+        <w:rPr>
+          <w:rFonts w:ascii="Courier" w:hAnsi="Courier" w:cs="Courier"/>
+          <w:color w:val="000000"/>
+          <w:sz w:val="20"/>
+        </w:rPr>
+        <w:t>&gt;&gt;  This example shows a simple and short harvest prescription.</w:t>
+      </w:r>
+    </w:p>
+    <w:p>
+      <w:pPr>
+        <w:rPr>
+          <w:rFonts w:ascii="Courier" w:hAnsi="Courier" w:cs="Courier"/>
+          <w:color w:val="000000"/>
+          <w:sz w:val="20"/>
+        </w:rPr>
+      </w:pPr>
+    </w:p>
+    <w:p>
+      <w:pPr>
+        <w:rPr>
+          <w:rFonts w:ascii="Courier" w:hAnsi="Courier" w:cs="Courier"/>
+          <w:color w:val="000000"/>
+          <w:sz w:val="20"/>
+        </w:rPr>
+      </w:pPr>
+      <w:r>
+        <w:rPr>
+          <w:rFonts w:ascii="Courier" w:hAnsi="Courier" w:cs="Courier"/>
+          <w:color w:val="000000"/>
+          <w:sz w:val="20"/>
+        </w:rPr>
+        <w:t xml:space="preserve">Prescription    </w:t>
+      </w:r>
+      <w:proofErr w:type="spellStart"/>
+      <w:r>
+        <w:rPr>
+          <w:rFonts w:ascii="Courier" w:hAnsi="Courier" w:cs="Courier"/>
+          <w:color w:val="000000"/>
+          <w:sz w:val="20"/>
+        </w:rPr>
+        <w:t>MaxAgeClearcuts</w:t>
+      </w:r>
+      <w:proofErr w:type="spellEnd"/>
+    </w:p>
+    <w:p>
+      <w:pPr>
+        <w:rPr>
+          <w:rFonts w:ascii="Courier" w:hAnsi="Courier" w:cs="Courier"/>
+          <w:color w:val="000000"/>
+          <w:sz w:val="20"/>
+        </w:rPr>
+      </w:pPr>
+    </w:p>
+    <w:p>
+      <w:pPr>
+        <w:rPr>
+          <w:rFonts w:ascii="Courier" w:hAnsi="Courier" w:cs="Courier"/>
+          <w:color w:val="000000"/>
+          <w:sz w:val="20"/>
+        </w:rPr>
+      </w:pPr>
+      <w:r>
+        <w:rPr>
+          <w:rFonts w:ascii="Courier" w:hAnsi="Courier" w:cs="Courier"/>
+          <w:color w:val="000000"/>
+          <w:sz w:val="20"/>
+        </w:rPr>
+        <w:t xml:space="preserve">    </w:t>
+      </w:r>
+      <w:proofErr w:type="spellStart"/>
+      <w:r>
+        <w:rPr>
+          <w:rFonts w:ascii="Courier" w:hAnsi="Courier" w:cs="Courier"/>
+          <w:color w:val="000000"/>
+          <w:sz w:val="20"/>
+        </w:rPr>
+        <w:t>StandRanking</w:t>
+      </w:r>
+      <w:proofErr w:type="spellEnd"/>
+      <w:r>
+        <w:rPr>
+          <w:rFonts w:ascii="Courier" w:hAnsi="Courier" w:cs="Courier"/>
+          <w:color w:val="000000"/>
+          <w:sz w:val="20"/>
+        </w:rPr>
+        <w:t xml:space="preserve">    </w:t>
+      </w:r>
+      <w:proofErr w:type="spellStart"/>
+      <w:r>
+        <w:rPr>
+          <w:rFonts w:ascii="Courier" w:hAnsi="Courier" w:cs="Courier"/>
+          <w:color w:val="000000"/>
+          <w:sz w:val="20"/>
+        </w:rPr>
         <w:t>MaxCohortAge</w:t>
       </w:r>
       <w:proofErr w:type="spellEnd"/>
@@ -19143,24 +20890,7 @@
           <w:color w:val="000000"/>
           <w:sz w:val="20"/>
         </w:rPr>
-        <w:t>&gt;&gt;  3. Random</w:t>
-      </w:r>
-    </w:p>
-    <w:p>
-      <w:pPr>
-        <w:rPr>
-          <w:rFonts w:ascii="Courier" w:hAnsi="Courier" w:cs="Courier"/>
-          <w:color w:val="000000"/>
-          <w:sz w:val="20"/>
-        </w:rPr>
-      </w:pPr>
-      <w:r>
-        <w:rPr>
-          <w:rFonts w:ascii="Courier" w:hAnsi="Courier" w:cs="Courier"/>
-          <w:color w:val="000000"/>
-          <w:sz w:val="20"/>
-        </w:rPr>
-        <w:t xml:space="preserve">&gt;&gt;  4. </w:t>
+        <w:t xml:space="preserve">    </w:t>
       </w:r>
       <w:proofErr w:type="spellStart"/>
       <w:r>
@@ -19169,18 +20899,17 @@
           <w:color w:val="000000"/>
           <w:sz w:val="20"/>
         </w:rPr>
-        <w:t>RegulateAges</w:t>
+        <w:t>SiteSelection</w:t>
       </w:r>
       <w:proofErr w:type="spellEnd"/>
-    </w:p>
-    <w:p>
-      <w:pPr>
-        <w:rPr>
-          <w:rFonts w:ascii="Courier" w:hAnsi="Courier" w:cs="Courier"/>
-          <w:color w:val="000000"/>
-          <w:sz w:val="20"/>
-        </w:rPr>
-      </w:pPr>
+      <w:r>
+        <w:rPr>
+          <w:rFonts w:ascii="Courier" w:hAnsi="Courier" w:cs="Courier"/>
+          <w:color w:val="000000"/>
+          <w:sz w:val="20"/>
+        </w:rPr>
+        <w:t xml:space="preserve">   Complete    </w:t>
+      </w:r>
     </w:p>
     <w:p>
       <w:pPr>
@@ -19205,7 +20934,7 @@
           <w:color w:val="000000"/>
           <w:sz w:val="20"/>
         </w:rPr>
-        <w:t>StandRanking</w:t>
+        <w:t>CohortsRemoved</w:t>
       </w:r>
       <w:proofErr w:type="spellEnd"/>
       <w:r>
@@ -19214,50 +20943,206 @@
           <w:color w:val="000000"/>
           <w:sz w:val="20"/>
         </w:rPr>
-        <w:t xml:space="preserve">    Random</w:t>
-      </w:r>
-    </w:p>
-    <w:p>
-      <w:pPr>
-        <w:rPr>
-          <w:rFonts w:ascii="Courier" w:hAnsi="Courier" w:cs="Courier"/>
-          <w:color w:val="000000"/>
-          <w:sz w:val="20"/>
-        </w:rPr>
-      </w:pPr>
-    </w:p>
-    <w:p>
-      <w:pPr>
-        <w:rPr>
-          <w:rFonts w:ascii="Courier" w:hAnsi="Courier" w:cs="Courier"/>
-          <w:color w:val="000000"/>
-          <w:sz w:val="20"/>
-        </w:rPr>
-      </w:pPr>
-      <w:r>
-        <w:rPr>
-          <w:rFonts w:ascii="Courier" w:hAnsi="Courier" w:cs="Courier"/>
-          <w:color w:val="000000"/>
-          <w:sz w:val="20"/>
-        </w:rPr>
-        <w:t>&gt;&gt;  AGE REQUIREMENTS:</w:t>
-      </w:r>
-    </w:p>
-    <w:p>
-      <w:pPr>
-        <w:rPr>
-          <w:rFonts w:ascii="Courier" w:hAnsi="Courier" w:cs="Courier"/>
-          <w:color w:val="000000"/>
-          <w:sz w:val="20"/>
-        </w:rPr>
-      </w:pPr>
-      <w:r>
-        <w:rPr>
-          <w:rFonts w:ascii="Courier" w:hAnsi="Courier" w:cs="Courier"/>
-          <w:color w:val="000000"/>
-          <w:sz w:val="20"/>
-        </w:rPr>
-        <w:t>&gt;&gt;  Define a Minimum or Maximum age to limit the prescription stand ages.</w:t>
+        <w:t xml:space="preserve">  </w:t>
+      </w:r>
+      <w:proofErr w:type="spellStart"/>
+      <w:r>
+        <w:rPr>
+          <w:rFonts w:ascii="Courier" w:hAnsi="Courier" w:cs="Courier"/>
+          <w:color w:val="000000"/>
+          <w:sz w:val="20"/>
+        </w:rPr>
+        <w:t>ClearCut</w:t>
+      </w:r>
+      <w:proofErr w:type="spellEnd"/>
+    </w:p>
+    <w:p>
+      <w:pPr>
+        <w:rPr>
+          <w:rFonts w:ascii="Courier" w:hAnsi="Courier" w:cs="Courier"/>
+          <w:color w:val="000000"/>
+          <w:sz w:val="20"/>
+        </w:rPr>
+      </w:pPr>
+    </w:p>
+    <w:p>
+      <w:pPr>
+        <w:rPr>
+          <w:rFonts w:ascii="Courier" w:hAnsi="Courier" w:cs="Courier"/>
+          <w:color w:val="000000"/>
+          <w:sz w:val="20"/>
+        </w:rPr>
+      </w:pPr>
+      <w:r>
+        <w:rPr>
+          <w:rFonts w:ascii="Courier" w:hAnsi="Courier" w:cs="Courier"/>
+          <w:color w:val="000000"/>
+          <w:sz w:val="20"/>
+        </w:rPr>
+        <w:t>&gt;&gt;-----------------------------------------------------------------</w:t>
+      </w:r>
+    </w:p>
+    <w:p>
+      <w:pPr>
+        <w:rPr>
+          <w:rFonts w:ascii="Courier" w:hAnsi="Courier" w:cs="Courier"/>
+          <w:color w:val="000000"/>
+          <w:sz w:val="20"/>
+        </w:rPr>
+      </w:pPr>
+      <w:r>
+        <w:rPr>
+          <w:rFonts w:ascii="Courier" w:hAnsi="Courier" w:cs="Courier"/>
+          <w:color w:val="000000"/>
+          <w:sz w:val="20"/>
+        </w:rPr>
+        <w:t>&gt;&gt;  HARVEST IMPLEMENTATION TABLE</w:t>
+      </w:r>
+    </w:p>
+    <w:p>
+      <w:pPr>
+        <w:rPr>
+          <w:rFonts w:ascii="Courier" w:hAnsi="Courier" w:cs="Courier"/>
+          <w:color w:val="000000"/>
+          <w:sz w:val="20"/>
+        </w:rPr>
+      </w:pPr>
+      <w:r>
+        <w:rPr>
+          <w:rFonts w:ascii="Courier" w:hAnsi="Courier" w:cs="Courier"/>
+          <w:color w:val="000000"/>
+          <w:sz w:val="20"/>
+        </w:rPr>
+        <w:t xml:space="preserve">&gt;&gt;  The following table defines which management areas (defined in the </w:t>
+      </w:r>
+    </w:p>
+    <w:p>
+      <w:pPr>
+        <w:rPr>
+          <w:rFonts w:ascii="Courier" w:hAnsi="Courier" w:cs="Courier"/>
+          <w:color w:val="000000"/>
+          <w:sz w:val="20"/>
+        </w:rPr>
+      </w:pPr>
+      <w:r>
+        <w:rPr>
+          <w:rFonts w:ascii="Courier" w:hAnsi="Courier" w:cs="Courier"/>
+          <w:color w:val="000000"/>
+          <w:sz w:val="20"/>
+        </w:rPr>
+        <w:t xml:space="preserve">&gt;&gt;  </w:t>
+      </w:r>
+      <w:proofErr w:type="spellStart"/>
+      <w:r>
+        <w:rPr>
+          <w:rFonts w:ascii="Courier" w:hAnsi="Courier" w:cs="Courier"/>
+          <w:color w:val="000000"/>
+          <w:sz w:val="20"/>
+        </w:rPr>
+        <w:t>ManagementArea</w:t>
+      </w:r>
+      <w:proofErr w:type="spellEnd"/>
+      <w:r>
+        <w:rPr>
+          <w:rFonts w:ascii="Courier" w:hAnsi="Courier" w:cs="Courier"/>
+          <w:color w:val="000000"/>
+          <w:sz w:val="20"/>
+        </w:rPr>
+        <w:t xml:space="preserve"> file) are treated by which prescription(s).  </w:t>
+      </w:r>
+    </w:p>
+    <w:p>
+      <w:pPr>
+        <w:rPr>
+          <w:rFonts w:ascii="Courier" w:hAnsi="Courier" w:cs="Courier"/>
+          <w:color w:val="000000"/>
+          <w:sz w:val="20"/>
+        </w:rPr>
+      </w:pPr>
+      <w:r>
+        <w:rPr>
+          <w:rFonts w:ascii="Courier" w:hAnsi="Courier" w:cs="Courier"/>
+          <w:color w:val="000000"/>
+          <w:sz w:val="20"/>
+        </w:rPr>
+        <w:t xml:space="preserve">&gt;&gt;  In the example below, both management areas 1 and 2 are treated </w:t>
+      </w:r>
+    </w:p>
+    <w:p>
+      <w:pPr>
+        <w:rPr>
+          <w:rFonts w:ascii="Courier" w:hAnsi="Courier" w:cs="Courier"/>
+          <w:color w:val="000000"/>
+          <w:sz w:val="20"/>
+        </w:rPr>
+      </w:pPr>
+      <w:r>
+        <w:rPr>
+          <w:rFonts w:ascii="Courier" w:hAnsi="Courier" w:cs="Courier"/>
+          <w:color w:val="000000"/>
+          <w:sz w:val="20"/>
+        </w:rPr>
+        <w:t>&gt;&gt;  by the same prescription, while management area 3 is treated by two</w:t>
+      </w:r>
+    </w:p>
+    <w:p>
+      <w:pPr>
+        <w:rPr>
+          <w:rFonts w:ascii="Courier" w:hAnsi="Courier" w:cs="Courier"/>
+          <w:color w:val="000000"/>
+          <w:sz w:val="20"/>
+        </w:rPr>
+      </w:pPr>
+      <w:r>
+        <w:rPr>
+          <w:rFonts w:ascii="Courier" w:hAnsi="Courier" w:cs="Courier"/>
+          <w:color w:val="000000"/>
+          <w:sz w:val="20"/>
+        </w:rPr>
+        <w:t>&gt;&gt;  different prescriptions.</w:t>
+      </w:r>
+    </w:p>
+    <w:p>
+      <w:pPr>
+        <w:rPr>
+          <w:rFonts w:ascii="Courier" w:hAnsi="Courier" w:cs="Courier"/>
+          <w:color w:val="000000"/>
+          <w:sz w:val="20"/>
+        </w:rPr>
+      </w:pPr>
+    </w:p>
+    <w:p>
+      <w:pPr>
+        <w:rPr>
+          <w:rFonts w:ascii="Courier" w:hAnsi="Courier" w:cs="Courier"/>
+          <w:color w:val="000000"/>
+          <w:sz w:val="20"/>
+        </w:rPr>
+      </w:pPr>
+      <w:r>
+        <w:rPr>
+          <w:rFonts w:ascii="Courier" w:hAnsi="Courier" w:cs="Courier"/>
+          <w:color w:val="000000"/>
+          <w:sz w:val="20"/>
+        </w:rPr>
+        <w:t>&gt;&gt;  Also demonstrated is beginning and end times for each prescription</w:t>
+      </w:r>
+    </w:p>
+    <w:p>
+      <w:pPr>
+        <w:rPr>
+          <w:rFonts w:ascii="Courier" w:hAnsi="Courier" w:cs="Courier"/>
+          <w:color w:val="000000"/>
+          <w:sz w:val="20"/>
+        </w:rPr>
+      </w:pPr>
+      <w:r>
+        <w:rPr>
+          <w:rFonts w:ascii="Courier" w:hAnsi="Courier" w:cs="Courier"/>
+          <w:color w:val="000000"/>
+          <w:sz w:val="20"/>
+        </w:rPr>
+        <w:t>&gt;&gt;  implementation.</w:t>
       </w:r>
     </w:p>
     <w:p>
@@ -19292,33 +21177,34 @@
           <w:color w:val="000000"/>
           <w:sz w:val="20"/>
         </w:rPr>
-        <w:t>MinimumAge</w:t>
+        <w:t>HarvestImplementations</w:t>
       </w:r>
       <w:proofErr w:type="spellEnd"/>
-      <w:r>
-        <w:rPr>
-          <w:rFonts w:ascii="Courier" w:hAnsi="Courier" w:cs="Courier"/>
-          <w:color w:val="000000"/>
-          <w:sz w:val="20"/>
-        </w:rPr>
-        <w:t xml:space="preserve">  150</w:t>
-      </w:r>
-    </w:p>
-    <w:p>
-      <w:pPr>
-        <w:rPr>
-          <w:rFonts w:ascii="Courier" w:hAnsi="Courier" w:cs="Courier"/>
-          <w:color w:val="000000"/>
-          <w:sz w:val="20"/>
-        </w:rPr>
-      </w:pPr>
-      <w:r>
-        <w:rPr>
-          <w:rFonts w:ascii="Courier" w:hAnsi="Courier" w:cs="Courier"/>
-          <w:color w:val="000000"/>
-          <w:sz w:val="20"/>
-        </w:rPr>
-        <w:t xml:space="preserve">    </w:t>
+    </w:p>
+    <w:p>
+      <w:pPr>
+        <w:rPr>
+          <w:rFonts w:ascii="Courier" w:hAnsi="Courier" w:cs="Courier"/>
+          <w:color w:val="000000"/>
+          <w:sz w:val="20"/>
+        </w:rPr>
+      </w:pPr>
+    </w:p>
+    <w:p>
+      <w:pPr>
+        <w:rPr>
+          <w:rFonts w:ascii="Courier" w:hAnsi="Courier" w:cs="Courier"/>
+          <w:color w:val="000000"/>
+          <w:sz w:val="20"/>
+        </w:rPr>
+      </w:pPr>
+      <w:r>
+        <w:rPr>
+          <w:rFonts w:ascii="Courier" w:hAnsi="Courier" w:cs="Courier"/>
+          <w:color w:val="000000"/>
+          <w:sz w:val="20"/>
+        </w:rPr>
+        <w:t xml:space="preserve">&gt;&gt;  </w:t>
       </w:r>
       <w:proofErr w:type="spellStart"/>
       <w:r>
@@ -19327,7 +21213,7 @@
           <w:color w:val="000000"/>
           <w:sz w:val="20"/>
         </w:rPr>
-        <w:t>MaximumAge</w:t>
+        <w:t>Mgmt</w:t>
       </w:r>
       <w:proofErr w:type="spellEnd"/>
       <w:r>
@@ -19336,24 +21222,41 @@
           <w:color w:val="000000"/>
           <w:sz w:val="20"/>
         </w:rPr>
-        <w:t xml:space="preserve">  325</w:t>
-      </w:r>
-    </w:p>
-    <w:p>
-      <w:pPr>
-        <w:rPr>
-          <w:rFonts w:ascii="Courier" w:hAnsi="Courier" w:cs="Courier"/>
-          <w:color w:val="000000"/>
-          <w:sz w:val="20"/>
-        </w:rPr>
-      </w:pPr>
-      <w:r>
-        <w:rPr>
-          <w:rFonts w:ascii="Courier" w:hAnsi="Courier" w:cs="Courier"/>
-          <w:color w:val="000000"/>
-          <w:sz w:val="20"/>
-        </w:rPr>
-        <w:t xml:space="preserve">    </w:t>
+        <w:t xml:space="preserve"> Area   Prescription    Harvest Area    Begin Time  End Time</w:t>
+      </w:r>
+    </w:p>
+    <w:p>
+      <w:pPr>
+        <w:rPr>
+          <w:rFonts w:ascii="Courier" w:hAnsi="Courier" w:cs="Courier"/>
+          <w:color w:val="000000"/>
+          <w:sz w:val="20"/>
+        </w:rPr>
+      </w:pPr>
+      <w:r>
+        <w:rPr>
+          <w:rFonts w:ascii="Courier" w:hAnsi="Courier" w:cs="Courier"/>
+          <w:color w:val="000000"/>
+          <w:sz w:val="20"/>
+        </w:rPr>
+        <w:t>&gt;&gt;  ---------   ------------    ------------    ----------  --------</w:t>
+      </w:r>
+    </w:p>
+    <w:p>
+      <w:pPr>
+        <w:rPr>
+          <w:rFonts w:ascii="Courier" w:hAnsi="Courier" w:cs="Courier"/>
+          <w:color w:val="000000"/>
+          <w:sz w:val="20"/>
+        </w:rPr>
+      </w:pPr>
+      <w:r>
+        <w:rPr>
+          <w:rFonts w:ascii="Courier" w:hAnsi="Courier" w:cs="Courier"/>
+          <w:color w:val="000000"/>
+          <w:sz w:val="20"/>
+        </w:rPr>
+        <w:t xml:space="preserve">    1           </w:t>
       </w:r>
       <w:proofErr w:type="spellStart"/>
       <w:r>
@@ -19362,7 +21265,7 @@
           <w:color w:val="000000"/>
           <w:sz w:val="20"/>
         </w:rPr>
-        <w:t>TimeBetweenHarvests</w:t>
+        <w:t>RandomClearCut</w:t>
       </w:r>
       <w:proofErr w:type="spellEnd"/>
       <w:r>
@@ -19371,118 +21274,73 @@
           <w:color w:val="000000"/>
           <w:sz w:val="20"/>
         </w:rPr>
-        <w:t xml:space="preserve">  40</w:t>
-      </w:r>
-    </w:p>
-    <w:p>
-      <w:pPr>
-        <w:rPr>
-          <w:rFonts w:ascii="Courier" w:hAnsi="Courier" w:cs="Courier"/>
-          <w:color w:val="000000"/>
-          <w:sz w:val="20"/>
-        </w:rPr>
-      </w:pPr>
-    </w:p>
-    <w:p>
-      <w:pPr>
-        <w:rPr>
-          <w:rFonts w:ascii="Courier" w:hAnsi="Courier" w:cs="Courier"/>
-          <w:color w:val="000000"/>
-          <w:sz w:val="20"/>
-        </w:rPr>
-      </w:pPr>
-      <w:r>
-        <w:rPr>
-          <w:rFonts w:ascii="Courier" w:hAnsi="Courier" w:cs="Courier"/>
-          <w:color w:val="000000"/>
-          <w:sz w:val="20"/>
-        </w:rPr>
-        <w:t>&gt;&gt;  SITE SELECTION METHOD:</w:t>
-      </w:r>
-    </w:p>
-    <w:p>
-      <w:pPr>
-        <w:rPr>
-          <w:rFonts w:ascii="Courier" w:hAnsi="Courier" w:cs="Courier"/>
-          <w:color w:val="000000"/>
-          <w:sz w:val="20"/>
-        </w:rPr>
-      </w:pPr>
-      <w:r>
-        <w:rPr>
-          <w:rFonts w:ascii="Courier" w:hAnsi="Courier" w:cs="Courier"/>
-          <w:color w:val="000000"/>
-          <w:sz w:val="20"/>
-        </w:rPr>
-        <w:t xml:space="preserve">&gt;&gt;  The different Site Selection methods are listed below.  </w:t>
-      </w:r>
-    </w:p>
-    <w:p>
-      <w:pPr>
-        <w:rPr>
-          <w:rFonts w:ascii="Courier" w:hAnsi="Courier" w:cs="Courier"/>
-          <w:color w:val="000000"/>
-          <w:sz w:val="20"/>
-        </w:rPr>
-      </w:pPr>
-      <w:r>
-        <w:rPr>
-          <w:rFonts w:ascii="Courier" w:hAnsi="Courier" w:cs="Courier"/>
-          <w:color w:val="000000"/>
-          <w:sz w:val="20"/>
-        </w:rPr>
-        <w:t xml:space="preserve">&gt;&gt;  Some require extra parameters, which are outlined in the user guide.  </w:t>
-      </w:r>
-    </w:p>
-    <w:p>
-      <w:pPr>
-        <w:rPr>
-          <w:rFonts w:ascii="Courier" w:hAnsi="Courier" w:cs="Courier"/>
-          <w:color w:val="000000"/>
-          <w:sz w:val="20"/>
-        </w:rPr>
-      </w:pPr>
-      <w:r>
-        <w:rPr>
-          <w:rFonts w:ascii="Courier" w:hAnsi="Courier" w:cs="Courier"/>
-          <w:color w:val="000000"/>
-          <w:sz w:val="20"/>
-        </w:rPr>
-        <w:t>&gt;&gt;  Select 1 of the following:</w:t>
-      </w:r>
-    </w:p>
-    <w:p>
-      <w:pPr>
-        <w:rPr>
-          <w:rFonts w:ascii="Courier" w:hAnsi="Courier" w:cs="Courier"/>
-          <w:color w:val="000000"/>
-          <w:sz w:val="20"/>
-        </w:rPr>
-      </w:pPr>
-      <w:r>
-        <w:rPr>
-          <w:rFonts w:ascii="Courier" w:hAnsi="Courier" w:cs="Courier"/>
-          <w:color w:val="000000"/>
-          <w:sz w:val="20"/>
-        </w:rPr>
-        <w:t>&gt;&gt;  1. Complete</w:t>
-      </w:r>
-    </w:p>
-    <w:p>
-      <w:pPr>
-        <w:rPr>
-          <w:rFonts w:ascii="Courier" w:hAnsi="Courier" w:cs="Courier"/>
-          <w:color w:val="000000"/>
-          <w:sz w:val="20"/>
-        </w:rPr>
-      </w:pPr>
-      <w:r>
-        <w:rPr>
-          <w:rFonts w:ascii="Courier" w:hAnsi="Courier" w:cs="Courier"/>
-          <w:color w:val="000000"/>
-          <w:sz w:val="20"/>
-        </w:rPr>
-        <w:t xml:space="preserve">&gt;&gt;  2. </w:t>
+        <w:t xml:space="preserve">  10%</w:t>
+      </w:r>
+      <w:r>
+        <w:rPr>
+          <w:rFonts w:ascii="Courier" w:hAnsi="Courier" w:cs="Courier"/>
+          <w:color w:val="000000"/>
+          <w:sz w:val="20"/>
+        </w:rPr>
+        <w:tab/>
+      </w:r>
+      <w:r>
+        <w:rPr>
+          <w:rFonts w:ascii="Courier" w:hAnsi="Courier" w:cs="Courier"/>
+          <w:color w:val="000000"/>
+          <w:sz w:val="20"/>
+        </w:rPr>
+        <w:tab/>
+      </w:r>
+      <w:r>
+        <w:rPr>
+          <w:rFonts w:ascii="Courier" w:hAnsi="Courier" w:cs="Courier"/>
+          <w:color w:val="000000"/>
+          <w:sz w:val="20"/>
+        </w:rPr>
+        <w:tab/>
+      </w:r>
+      <w:r>
+        <w:rPr>
+          <w:rFonts w:ascii="Courier" w:hAnsi="Courier" w:cs="Courier"/>
+          <w:color w:val="000000"/>
+          <w:sz w:val="20"/>
+        </w:rPr>
+        <w:tab/>
+      </w:r>
+      <w:r>
+        <w:rPr>
+          <w:rFonts w:ascii="Courier" w:hAnsi="Courier" w:cs="Courier"/>
+          <w:color w:val="000000"/>
+          <w:sz w:val="20"/>
+        </w:rPr>
+        <w:t>0</w:t>
+      </w:r>
+      <w:r>
+        <w:rPr>
+          <w:rFonts w:ascii="Courier" w:hAnsi="Courier" w:cs="Courier"/>
+          <w:color w:val="000000"/>
+          <w:sz w:val="20"/>
+        </w:rPr>
+        <w:tab/>
+        <w:t>50</w:t>
+      </w:r>
+    </w:p>
+    <w:p>
+      <w:pPr>
+        <w:rPr>
+          <w:rFonts w:ascii="Courier" w:hAnsi="Courier" w:cs="Courier"/>
+          <w:color w:val="000000"/>
+          <w:sz w:val="20"/>
+        </w:rPr>
+      </w:pPr>
+      <w:r>
+        <w:rPr>
+          <w:rFonts w:ascii="Courier" w:hAnsi="Courier" w:cs="Courier"/>
+          <w:color w:val="000000"/>
+          <w:sz w:val="20"/>
+        </w:rPr>
+        <w:t xml:space="preserve">    2           </w:t>
       </w:r>
       <w:proofErr w:type="spellStart"/>
       <w:r>
@@ -19491,1634 +21349,16 @@
           <w:color w:val="000000"/>
           <w:sz w:val="20"/>
         </w:rPr>
-        <w:t>CompleteStandSpread</w:t>
+        <w:t>RandomClearCut</w:t>
       </w:r>
       <w:proofErr w:type="spellEnd"/>
-    </w:p>
-    <w:p>
-      <w:pPr>
-        <w:rPr>
-          <w:rFonts w:ascii="Courier" w:hAnsi="Courier" w:cs="Courier"/>
-          <w:color w:val="000000"/>
-          <w:sz w:val="20"/>
-        </w:rPr>
-      </w:pPr>
-      <w:r>
-        <w:rPr>
-          <w:rFonts w:ascii="Courier" w:hAnsi="Courier" w:cs="Courier"/>
-          <w:color w:val="000000"/>
-          <w:sz w:val="20"/>
-        </w:rPr>
-        <w:t xml:space="preserve">&gt;&gt;  3. </w:t>
-      </w:r>
-      <w:proofErr w:type="spellStart"/>
-      <w:r>
-        <w:rPr>
-          <w:rFonts w:ascii="Courier" w:hAnsi="Courier" w:cs="Courier"/>
-          <w:color w:val="000000"/>
-          <w:sz w:val="20"/>
-        </w:rPr>
-        <w:t>PartialStandSpread</w:t>
-      </w:r>
-      <w:proofErr w:type="spellEnd"/>
-      <w:r>
-        <w:rPr>
-          <w:rFonts w:ascii="Courier" w:hAnsi="Courier" w:cs="Courier"/>
-          <w:color w:val="000000"/>
-          <w:sz w:val="20"/>
-        </w:rPr>
-        <w:t xml:space="preserve">  </w:t>
-      </w:r>
-    </w:p>
-    <w:p>
-      <w:pPr>
-        <w:rPr>
-          <w:rFonts w:ascii="Courier" w:hAnsi="Courier" w:cs="Courier"/>
-          <w:color w:val="000000"/>
-          <w:sz w:val="20"/>
-        </w:rPr>
-      </w:pPr>
-      <w:r>
-        <w:rPr>
-          <w:rFonts w:ascii="Courier" w:hAnsi="Courier" w:cs="Courier"/>
-          <w:color w:val="000000"/>
-          <w:sz w:val="20"/>
-        </w:rPr>
-        <w:t xml:space="preserve">&gt;&gt;  4. </w:t>
-      </w:r>
-      <w:proofErr w:type="spellStart"/>
-      <w:r>
-        <w:rPr>
-          <w:rFonts w:ascii="Courier" w:hAnsi="Courier" w:cs="Courier"/>
-          <w:color w:val="000000"/>
-          <w:sz w:val="20"/>
-        </w:rPr>
-        <w:t>PatchCutting</w:t>
-      </w:r>
-      <w:proofErr w:type="spellEnd"/>
-      <w:r>
-        <w:rPr>
-          <w:rFonts w:ascii="Courier" w:hAnsi="Courier" w:cs="Courier"/>
-          <w:color w:val="000000"/>
-          <w:sz w:val="20"/>
-        </w:rPr>
-        <w:t xml:space="preserve">  </w:t>
-      </w:r>
-    </w:p>
-    <w:p>
-      <w:pPr>
-        <w:rPr>
-          <w:rFonts w:ascii="Courier" w:hAnsi="Courier" w:cs="Courier"/>
-          <w:color w:val="000000"/>
-          <w:sz w:val="20"/>
-        </w:rPr>
-      </w:pPr>
-    </w:p>
-    <w:p>
-      <w:pPr>
-        <w:rPr>
-          <w:rFonts w:ascii="Courier" w:hAnsi="Courier" w:cs="Courier"/>
-          <w:color w:val="000000"/>
-          <w:sz w:val="20"/>
-        </w:rPr>
-      </w:pPr>
-      <w:r>
-        <w:rPr>
-          <w:rFonts w:ascii="Courier" w:hAnsi="Courier" w:cs="Courier"/>
-          <w:color w:val="000000"/>
-          <w:sz w:val="20"/>
-        </w:rPr>
-        <w:t>&gt;&gt;                  Percentage  Patch Size</w:t>
-      </w:r>
-    </w:p>
-    <w:p>
-      <w:pPr>
-        <w:rPr>
-          <w:rFonts w:ascii="Courier" w:hAnsi="Courier" w:cs="Courier"/>
-          <w:color w:val="000000"/>
-          <w:sz w:val="20"/>
-        </w:rPr>
-      </w:pPr>
-      <w:r>
-        <w:rPr>
-          <w:rFonts w:ascii="Courier" w:hAnsi="Courier" w:cs="Courier"/>
-          <w:color w:val="000000"/>
-          <w:sz w:val="20"/>
-        </w:rPr>
-        <w:t>&gt;&gt;                  ----------  ----------</w:t>
-      </w:r>
-    </w:p>
-    <w:p>
-      <w:pPr>
-        <w:rPr>
-          <w:rFonts w:ascii="Courier" w:hAnsi="Courier" w:cs="Courier"/>
-          <w:color w:val="000000"/>
-          <w:sz w:val="20"/>
-        </w:rPr>
-      </w:pPr>
-      <w:r>
-        <w:rPr>
-          <w:rFonts w:ascii="Courier" w:hAnsi="Courier" w:cs="Courier"/>
-          <w:color w:val="000000"/>
-          <w:sz w:val="20"/>
-        </w:rPr>
-        <w:t xml:space="preserve">    </w:t>
-      </w:r>
-      <w:proofErr w:type="spellStart"/>
-      <w:r>
-        <w:rPr>
-          <w:rFonts w:ascii="Courier" w:hAnsi="Courier" w:cs="Courier"/>
-          <w:color w:val="000000"/>
-          <w:sz w:val="20"/>
-        </w:rPr>
-        <w:t>SiteSelection</w:t>
-      </w:r>
-      <w:proofErr w:type="spellEnd"/>
-      <w:r>
-        <w:rPr>
-          <w:rFonts w:ascii="Courier" w:hAnsi="Courier" w:cs="Courier"/>
-          <w:color w:val="000000"/>
-          <w:sz w:val="20"/>
-        </w:rPr>
-        <w:t xml:space="preserve">   </w:t>
-      </w:r>
-      <w:proofErr w:type="spellStart"/>
-      <w:r>
-        <w:rPr>
-          <w:rFonts w:ascii="Courier" w:hAnsi="Courier" w:cs="Courier"/>
-          <w:color w:val="000000"/>
-          <w:sz w:val="20"/>
-        </w:rPr>
-        <w:t>Patch</w:t>
-      </w:r>
-      <w:r>
-        <w:rPr>
-          <w:rFonts w:ascii="Courier" w:hAnsi="Courier" w:cs="Courier"/>
-          <w:color w:val="000000"/>
-          <w:sz w:val="20"/>
-        </w:rPr>
-        <w:t>Cutting</w:t>
-      </w:r>
-      <w:proofErr w:type="spellEnd"/>
-      <w:r>
-        <w:rPr>
-          <w:rFonts w:ascii="Courier" w:hAnsi="Courier" w:cs="Courier"/>
-          <w:color w:val="000000"/>
-          <w:sz w:val="20"/>
-        </w:rPr>
-        <w:t xml:space="preserve">   15%         3</w:t>
-      </w:r>
-    </w:p>
-    <w:p>
-      <w:pPr>
-        <w:rPr>
-          <w:rFonts w:ascii="Courier" w:hAnsi="Courier" w:cs="Courier"/>
-          <w:color w:val="000000"/>
-          <w:sz w:val="20"/>
-        </w:rPr>
-      </w:pPr>
-    </w:p>
-    <w:p>
-      <w:pPr>
-        <w:rPr>
-          <w:rFonts w:ascii="Courier" w:hAnsi="Courier" w:cs="Courier"/>
-          <w:color w:val="000000"/>
-          <w:sz w:val="20"/>
-        </w:rPr>
-      </w:pPr>
-      <w:r>
-        <w:rPr>
-          <w:rFonts w:ascii="Courier" w:hAnsi="Courier" w:cs="Courier"/>
-          <w:color w:val="000000"/>
-          <w:sz w:val="20"/>
-        </w:rPr>
-        <w:t>&gt;&gt;  COHORT REMOVAL METHOD:</w:t>
-      </w:r>
-    </w:p>
-    <w:p>
-      <w:pPr>
-        <w:rPr>
-          <w:rFonts w:ascii="Courier" w:hAnsi="Courier" w:cs="Courier"/>
-          <w:color w:val="000000"/>
-          <w:sz w:val="20"/>
-        </w:rPr>
-      </w:pPr>
-      <w:r>
-        <w:rPr>
-          <w:rFonts w:ascii="Courier" w:hAnsi="Courier" w:cs="Courier"/>
-          <w:color w:val="000000"/>
-          <w:sz w:val="20"/>
-        </w:rPr>
-        <w:t xml:space="preserve">&gt;&gt;  The different Cohort Removal methods are listed below.  </w:t>
-      </w:r>
-    </w:p>
-    <w:p>
-      <w:pPr>
-        <w:rPr>
-          <w:rFonts w:ascii="Courier" w:hAnsi="Courier" w:cs="Courier"/>
-          <w:color w:val="000000"/>
-          <w:sz w:val="20"/>
-        </w:rPr>
-      </w:pPr>
-      <w:r>
-        <w:rPr>
-          <w:rFonts w:ascii="Courier" w:hAnsi="Courier" w:cs="Courier"/>
-          <w:color w:val="000000"/>
-          <w:sz w:val="20"/>
-        </w:rPr>
-        <w:t>&gt;&gt;  Select 1 of the following:</w:t>
-      </w:r>
-    </w:p>
-    <w:p>
-      <w:pPr>
-        <w:rPr>
-          <w:rFonts w:ascii="Courier" w:hAnsi="Courier" w:cs="Courier"/>
-          <w:color w:val="000000"/>
-          <w:sz w:val="20"/>
-        </w:rPr>
-      </w:pPr>
-      <w:r>
-        <w:rPr>
-          <w:rFonts w:ascii="Courier" w:hAnsi="Courier" w:cs="Courier"/>
-          <w:color w:val="000000"/>
-          <w:sz w:val="20"/>
-        </w:rPr>
-        <w:t xml:space="preserve">&gt;&gt;  1. </w:t>
-      </w:r>
-      <w:proofErr w:type="spellStart"/>
-      <w:r>
-        <w:rPr>
-          <w:rFonts w:ascii="Courier" w:hAnsi="Courier" w:cs="Courier"/>
-          <w:color w:val="000000"/>
-          <w:sz w:val="20"/>
-        </w:rPr>
-        <w:t>ClearCut</w:t>
-      </w:r>
-      <w:proofErr w:type="spellEnd"/>
-    </w:p>
-    <w:p>
-      <w:pPr>
-        <w:rPr>
-          <w:rFonts w:ascii="Courier" w:hAnsi="Courier" w:cs="Courier"/>
-          <w:color w:val="000000"/>
-          <w:sz w:val="20"/>
-        </w:rPr>
-      </w:pPr>
-      <w:r>
-        <w:rPr>
-          <w:rFonts w:ascii="Courier" w:hAnsi="Courier" w:cs="Courier"/>
-          <w:color w:val="000000"/>
-          <w:sz w:val="20"/>
-        </w:rPr>
-        <w:t xml:space="preserve">&gt;&gt;  2. </w:t>
-      </w:r>
-      <w:proofErr w:type="spellStart"/>
-      <w:r>
-        <w:rPr>
-          <w:rFonts w:ascii="Courier" w:hAnsi="Courier" w:cs="Courier"/>
-          <w:color w:val="000000"/>
-          <w:sz w:val="20"/>
-        </w:rPr>
-        <w:t>SpeciesList</w:t>
-      </w:r>
-      <w:proofErr w:type="spellEnd"/>
-      <w:r>
-        <w:rPr>
-          <w:rFonts w:ascii="Courier" w:hAnsi="Courier" w:cs="Courier"/>
-          <w:color w:val="000000"/>
-          <w:sz w:val="20"/>
-        </w:rPr>
-        <w:t xml:space="preserve">      - requires SPECIES information</w:t>
-      </w:r>
-    </w:p>
-    <w:p>
-      <w:pPr>
-        <w:rPr>
-          <w:rFonts w:ascii="Courier" w:hAnsi="Courier" w:cs="Courier"/>
-          <w:color w:val="000000"/>
-          <w:sz w:val="20"/>
-        </w:rPr>
-      </w:pPr>
-    </w:p>
-    <w:p>
-      <w:pPr>
-        <w:rPr>
-          <w:rFonts w:ascii="Courier" w:hAnsi="Courier" w:cs="Courier"/>
-          <w:color w:val="000000"/>
-          <w:sz w:val="20"/>
-        </w:rPr>
-      </w:pPr>
-      <w:r>
-        <w:rPr>
-          <w:rFonts w:ascii="Courier" w:hAnsi="Courier" w:cs="Courier"/>
-          <w:color w:val="000000"/>
-          <w:sz w:val="20"/>
-        </w:rPr>
-        <w:t xml:space="preserve">    </w:t>
-      </w:r>
-      <w:proofErr w:type="spellStart"/>
-      <w:r>
-        <w:rPr>
-          <w:rFonts w:ascii="Courier" w:hAnsi="Courier" w:cs="Courier"/>
-          <w:color w:val="000000"/>
-          <w:sz w:val="20"/>
-        </w:rPr>
-        <w:t>CohortsRemoved</w:t>
-      </w:r>
-      <w:proofErr w:type="spellEnd"/>
-      <w:r>
-        <w:rPr>
-          <w:rFonts w:ascii="Courier" w:hAnsi="Courier" w:cs="Courier"/>
-          <w:color w:val="000000"/>
-          <w:sz w:val="20"/>
-        </w:rPr>
-        <w:t xml:space="preserve">  </w:t>
-      </w:r>
-      <w:proofErr w:type="spellStart"/>
-      <w:r>
-        <w:rPr>
-          <w:rFonts w:ascii="Courier" w:hAnsi="Courier" w:cs="Courier"/>
-          <w:color w:val="000000"/>
-          <w:sz w:val="20"/>
-        </w:rPr>
-        <w:t>ClearCut</w:t>
-      </w:r>
-      <w:proofErr w:type="spellEnd"/>
-    </w:p>
-    <w:p>
-      <w:pPr>
-        <w:rPr>
-          <w:rFonts w:ascii="Courier" w:hAnsi="Courier" w:cs="Courier"/>
-          <w:color w:val="000000"/>
-          <w:sz w:val="20"/>
-        </w:rPr>
-      </w:pPr>
-    </w:p>
-    <w:p>
-      <w:pPr>
-        <w:rPr>
-          <w:rFonts w:ascii="Courier" w:hAnsi="Courier" w:cs="Courier"/>
-          <w:color w:val="000000"/>
-          <w:sz w:val="20"/>
-        </w:rPr>
-      </w:pPr>
-      <w:r>
-        <w:rPr>
-          <w:rFonts w:ascii="Courier" w:hAnsi="Courier" w:cs="Courier"/>
-          <w:color w:val="000000"/>
-          <w:sz w:val="20"/>
-        </w:rPr>
-        <w:t>&gt;&gt;  MORE PRESCRIPTION EXAMPLES:</w:t>
-      </w:r>
-    </w:p>
-    <w:p>
-      <w:pPr>
-        <w:rPr>
-          <w:rFonts w:ascii="Courier" w:hAnsi="Courier" w:cs="Courier"/>
-          <w:color w:val="000000"/>
-          <w:sz w:val="20"/>
-        </w:rPr>
-      </w:pPr>
-      <w:r>
-        <w:rPr>
-          <w:rFonts w:ascii="Courier" w:hAnsi="Courier" w:cs="Courier"/>
-          <w:color w:val="000000"/>
-          <w:sz w:val="20"/>
-        </w:rPr>
-        <w:t>&gt;&gt;  The following section is a set of example prescriptions</w:t>
-      </w:r>
-    </w:p>
-    <w:p>
-      <w:pPr>
-        <w:rPr>
-          <w:rFonts w:ascii="Courier" w:hAnsi="Courier" w:cs="Courier"/>
-          <w:color w:val="000000"/>
-          <w:sz w:val="20"/>
-        </w:rPr>
-      </w:pPr>
-      <w:r>
-        <w:rPr>
-          <w:rFonts w:ascii="Courier" w:hAnsi="Courier" w:cs="Courier"/>
-          <w:color w:val="000000"/>
-          <w:sz w:val="20"/>
-        </w:rPr>
-        <w:t>&gt;&gt;  These examples show how the 'stand ranking' methods,</w:t>
-      </w:r>
-    </w:p>
-    <w:p>
-      <w:pPr>
-        <w:rPr>
-          <w:rFonts w:ascii="Courier" w:hAnsi="Courier" w:cs="Courier"/>
-          <w:color w:val="000000"/>
-          <w:sz w:val="20"/>
-        </w:rPr>
-      </w:pPr>
-      <w:r>
-        <w:rPr>
-          <w:rFonts w:ascii="Courier" w:hAnsi="Courier" w:cs="Courier"/>
-          <w:color w:val="000000"/>
-          <w:sz w:val="20"/>
-        </w:rPr>
-        <w:t xml:space="preserve">&gt;&gt;  'site selection' methods and the 'cohort removal' methods can be </w:t>
-      </w:r>
-    </w:p>
-    <w:p>
-      <w:pPr>
-        <w:rPr>
-          <w:rFonts w:ascii="Courier" w:hAnsi="Courier" w:cs="Courier"/>
-          <w:color w:val="000000"/>
-          <w:sz w:val="20"/>
-        </w:rPr>
-      </w:pPr>
-      <w:r>
-        <w:rPr>
-          <w:rFonts w:ascii="Courier" w:hAnsi="Courier" w:cs="Courier"/>
-          <w:color w:val="000000"/>
-          <w:sz w:val="20"/>
-        </w:rPr>
-        <w:t>&gt;&gt;  recombined to make new prescriptions.</w:t>
-      </w:r>
-    </w:p>
-    <w:p>
-      <w:pPr>
-        <w:rPr>
-          <w:rFonts w:ascii="Courier" w:hAnsi="Courier" w:cs="Courier"/>
-          <w:color w:val="000000"/>
-          <w:sz w:val="20"/>
-        </w:rPr>
-      </w:pPr>
-    </w:p>
-    <w:p>
-      <w:pPr>
-        <w:rPr>
-          <w:rFonts w:ascii="Courier" w:hAnsi="Courier" w:cs="Courier"/>
-          <w:color w:val="000000"/>
-          <w:sz w:val="20"/>
-        </w:rPr>
-      </w:pPr>
-    </w:p>
-    <w:p>
-      <w:pPr>
-        <w:rPr>
-          <w:rFonts w:ascii="Courier" w:hAnsi="Courier" w:cs="Courier"/>
-          <w:color w:val="000000"/>
-          <w:sz w:val="20"/>
-        </w:rPr>
-      </w:pPr>
-      <w:r>
-        <w:rPr>
-          <w:rFonts w:ascii="Courier" w:hAnsi="Courier" w:cs="Courier"/>
-          <w:color w:val="000000"/>
-          <w:sz w:val="20"/>
-        </w:rPr>
-        <w:t>&gt;&gt;------------------------------------------------------------------</w:t>
-      </w:r>
-    </w:p>
-    <w:p>
-      <w:pPr>
-        <w:rPr>
-          <w:rFonts w:ascii="Courier" w:hAnsi="Courier" w:cs="Courier"/>
-          <w:color w:val="000000"/>
-          <w:sz w:val="20"/>
-        </w:rPr>
-      </w:pPr>
-      <w:r>
-        <w:rPr>
-          <w:rFonts w:ascii="Courier" w:hAnsi="Courier" w:cs="Courier"/>
-          <w:color w:val="000000"/>
-          <w:sz w:val="20"/>
-        </w:rPr>
-        <w:t xml:space="preserve">&gt;&gt;  This example aims to show how species information can be used to </w:t>
-      </w:r>
-    </w:p>
-    <w:p>
-      <w:pPr>
-        <w:rPr>
-          <w:rFonts w:ascii="Courier" w:hAnsi="Courier" w:cs="Courier"/>
-          <w:color w:val="000000"/>
-          <w:sz w:val="20"/>
-        </w:rPr>
-      </w:pPr>
-      <w:r>
-        <w:rPr>
-          <w:rFonts w:ascii="Courier" w:hAnsi="Courier" w:cs="Courier"/>
-          <w:color w:val="000000"/>
-          <w:sz w:val="20"/>
-        </w:rPr>
-        <w:t>&gt;&gt;  refine a harvest prescription.</w:t>
-      </w:r>
-    </w:p>
-    <w:p>
-      <w:pPr>
-        <w:rPr>
-          <w:rFonts w:ascii="Courier" w:hAnsi="Courier" w:cs="Courier"/>
-          <w:color w:val="000000"/>
-          <w:sz w:val="20"/>
-        </w:rPr>
-      </w:pPr>
-    </w:p>
-    <w:p>
-      <w:pPr>
-        <w:rPr>
-          <w:rFonts w:ascii="Courier" w:hAnsi="Courier" w:cs="Courier"/>
-          <w:color w:val="000000"/>
-          <w:sz w:val="20"/>
-        </w:rPr>
-      </w:pPr>
-      <w:r>
-        <w:rPr>
-          <w:rFonts w:ascii="Courier" w:hAnsi="Courier" w:cs="Courier"/>
-          <w:color w:val="000000"/>
-          <w:sz w:val="20"/>
-        </w:rPr>
-        <w:t xml:space="preserve">Prescription    </w:t>
-      </w:r>
-      <w:proofErr w:type="spellStart"/>
-      <w:r>
-        <w:rPr>
-          <w:rFonts w:ascii="Courier" w:hAnsi="Courier" w:cs="Courier"/>
-          <w:color w:val="000000"/>
-          <w:sz w:val="20"/>
-        </w:rPr>
-        <w:t>MapleHarvest</w:t>
-      </w:r>
-      <w:proofErr w:type="spellEnd"/>
-    </w:p>
-    <w:p>
-      <w:pPr>
-        <w:rPr>
-          <w:rFonts w:ascii="Courier" w:hAnsi="Courier" w:cs="Courier"/>
-          <w:color w:val="000000"/>
-          <w:sz w:val="20"/>
-        </w:rPr>
-      </w:pPr>
-    </w:p>
-    <w:p>
-      <w:pPr>
-        <w:rPr>
-          <w:rFonts w:ascii="Courier" w:hAnsi="Courier" w:cs="Courier"/>
-          <w:color w:val="000000"/>
-          <w:sz w:val="20"/>
-        </w:rPr>
-      </w:pPr>
-      <w:r>
-        <w:rPr>
-          <w:rFonts w:ascii="Courier" w:hAnsi="Courier" w:cs="Courier"/>
-          <w:color w:val="000000"/>
-          <w:sz w:val="20"/>
-        </w:rPr>
-        <w:t xml:space="preserve">    Minimum Age     20 &lt;&lt; years</w:t>
-      </w:r>
-    </w:p>
-    <w:p>
-      <w:pPr>
-        <w:rPr>
-          <w:rFonts w:ascii="Courier" w:hAnsi="Courier" w:cs="Courier"/>
-          <w:color w:val="000000"/>
-          <w:sz w:val="20"/>
-        </w:rPr>
-      </w:pPr>
-      <w:r>
-        <w:rPr>
-          <w:rFonts w:ascii="Courier" w:hAnsi="Courier" w:cs="Courier"/>
-          <w:color w:val="000000"/>
-          <w:sz w:val="20"/>
-        </w:rPr>
-        <w:t xml:space="preserve">    </w:t>
-      </w:r>
-      <w:proofErr w:type="spellStart"/>
-      <w:r>
-        <w:rPr>
-          <w:rFonts w:ascii="Courier" w:hAnsi="Courier" w:cs="Courier"/>
-          <w:color w:val="000000"/>
-          <w:sz w:val="20"/>
-        </w:rPr>
-        <w:t>StandRanking</w:t>
-      </w:r>
-      <w:proofErr w:type="spellEnd"/>
-      <w:r>
-        <w:rPr>
-          <w:rFonts w:ascii="Courier" w:hAnsi="Courier" w:cs="Courier"/>
-          <w:color w:val="000000"/>
-          <w:sz w:val="20"/>
-        </w:rPr>
-        <w:t xml:space="preserve">    Economic</w:t>
-      </w:r>
-    </w:p>
-    <w:p>
-      <w:pPr>
-        <w:rPr>
-          <w:rFonts w:ascii="Courier" w:hAnsi="Courier" w:cs="Courier"/>
-          <w:color w:val="000000"/>
-          <w:sz w:val="20"/>
-        </w:rPr>
-      </w:pPr>
-      <w:r>
-        <w:rPr>
-          <w:rFonts w:ascii="Courier" w:hAnsi="Courier" w:cs="Courier"/>
-          <w:color w:val="000000"/>
-          <w:sz w:val="20"/>
-        </w:rPr>
-        <w:t xml:space="preserve">    </w:t>
-      </w:r>
-    </w:p>
-    <w:p>
-      <w:pPr>
-        <w:rPr>
-          <w:rFonts w:ascii="Courier" w:hAnsi="Courier" w:cs="Courier"/>
-          <w:color w:val="000000"/>
-          <w:sz w:val="20"/>
-        </w:rPr>
-      </w:pPr>
-      <w:r>
-        <w:rPr>
-          <w:rFonts w:ascii="Courier" w:hAnsi="Courier" w:cs="Courier"/>
-          <w:color w:val="000000"/>
-          <w:sz w:val="20"/>
-        </w:rPr>
-        <w:t xml:space="preserve">&gt;&gt;  The 'Economic' ranking requires species information.  </w:t>
-      </w:r>
-    </w:p>
-    <w:p>
-      <w:pPr>
-        <w:rPr>
-          <w:rFonts w:ascii="Courier" w:hAnsi="Courier" w:cs="Courier"/>
-          <w:color w:val="000000"/>
-          <w:sz w:val="20"/>
-        </w:rPr>
-      </w:pPr>
-      <w:r>
-        <w:rPr>
-          <w:rFonts w:ascii="Courier" w:hAnsi="Courier" w:cs="Courier"/>
-          <w:color w:val="000000"/>
-          <w:sz w:val="20"/>
-        </w:rPr>
-        <w:t xml:space="preserve">&gt;&gt;  Below is a table listing a species name, its 'Economic Rank', and </w:t>
-      </w:r>
-    </w:p>
-    <w:p>
-      <w:pPr>
-        <w:rPr>
-          <w:rFonts w:ascii="Courier" w:hAnsi="Courier" w:cs="Courier"/>
-          <w:color w:val="000000"/>
-          <w:sz w:val="20"/>
-        </w:rPr>
-      </w:pPr>
-      <w:r>
-        <w:rPr>
-          <w:rFonts w:ascii="Courier" w:hAnsi="Courier" w:cs="Courier"/>
-          <w:color w:val="000000"/>
-          <w:sz w:val="20"/>
-        </w:rPr>
-        <w:t>&gt;&gt; 'Minimum Age' requirement.</w:t>
-      </w:r>
-    </w:p>
-    <w:p>
-      <w:pPr>
-        <w:rPr>
-          <w:rFonts w:ascii="Courier" w:hAnsi="Courier" w:cs="Courier"/>
-          <w:color w:val="000000"/>
-          <w:sz w:val="20"/>
-        </w:rPr>
-      </w:pPr>
-      <w:r>
-        <w:rPr>
-          <w:rFonts w:ascii="Courier" w:hAnsi="Courier" w:cs="Courier"/>
-          <w:color w:val="000000"/>
-          <w:sz w:val="20"/>
-        </w:rPr>
-        <w:t xml:space="preserve">    </w:t>
-      </w:r>
-    </w:p>
-    <w:p>
-      <w:pPr>
-        <w:rPr>
-          <w:rFonts w:ascii="Courier" w:hAnsi="Courier" w:cs="Courier"/>
-          <w:color w:val="000000"/>
-          <w:sz w:val="20"/>
-        </w:rPr>
-      </w:pPr>
-      <w:r>
-        <w:rPr>
-          <w:rFonts w:ascii="Courier" w:hAnsi="Courier" w:cs="Courier"/>
-          <w:color w:val="000000"/>
-          <w:sz w:val="20"/>
-        </w:rPr>
-        <w:t>&gt;&gt;  Species     Economic Rank   Minimum Age</w:t>
-      </w:r>
-    </w:p>
-    <w:p>
-      <w:pPr>
-        <w:rPr>
-          <w:rFonts w:ascii="Courier" w:hAnsi="Courier" w:cs="Courier"/>
-          <w:color w:val="000000"/>
-          <w:sz w:val="20"/>
-        </w:rPr>
-      </w:pPr>
-      <w:r>
-        <w:rPr>
-          <w:rFonts w:ascii="Courier" w:hAnsi="Courier" w:cs="Courier"/>
-          <w:color w:val="000000"/>
-          <w:sz w:val="20"/>
-        </w:rPr>
-        <w:t>&gt;&gt;  -------     -------------   -----------</w:t>
-      </w:r>
-    </w:p>
-    <w:p>
-      <w:pPr>
-        <w:rPr>
-          <w:rFonts w:ascii="Courier" w:hAnsi="Courier" w:cs="Courier"/>
-          <w:color w:val="000000"/>
-          <w:sz w:val="20"/>
-        </w:rPr>
-      </w:pPr>
-      <w:r>
-        <w:rPr>
-          <w:rFonts w:ascii="Courier" w:hAnsi="Courier" w:cs="Courier"/>
-          <w:color w:val="000000"/>
-          <w:sz w:val="20"/>
-        </w:rPr>
-        <w:t xml:space="preserve">    </w:t>
-      </w:r>
-      <w:proofErr w:type="spellStart"/>
-      <w:r>
-        <w:rPr>
-          <w:rFonts w:ascii="Courier" w:hAnsi="Courier" w:cs="Courier"/>
-          <w:color w:val="000000"/>
-          <w:sz w:val="20"/>
-        </w:rPr>
-        <w:t>acer</w:t>
-      </w:r>
-      <w:r>
-        <w:rPr>
-          <w:rFonts w:ascii="Courier" w:hAnsi="Courier" w:cs="Courier"/>
-          <w:color w:val="000000"/>
-          <w:sz w:val="20"/>
-        </w:rPr>
-        <w:t>sacc</w:t>
-      </w:r>
-      <w:proofErr w:type="spellEnd"/>
-      <w:r>
-        <w:rPr>
-          <w:rFonts w:ascii="Courier" w:hAnsi="Courier" w:cs="Courier"/>
-          <w:color w:val="000000"/>
-          <w:sz w:val="20"/>
-        </w:rPr>
-        <w:t xml:space="preserve">    </w:t>
-      </w:r>
-      <w:r>
-        <w:rPr>
-          <w:rFonts w:ascii="Courier" w:hAnsi="Courier" w:cs="Courier"/>
-          <w:color w:val="000000"/>
-          <w:sz w:val="20"/>
-        </w:rPr>
-        <w:t>10</w:t>
-      </w:r>
-      <w:r>
-        <w:rPr>
-          <w:rFonts w:ascii="Courier" w:hAnsi="Courier" w:cs="Courier"/>
-          <w:color w:val="000000"/>
-          <w:sz w:val="20"/>
-        </w:rPr>
-        <w:t>0             60</w:t>
-      </w:r>
-    </w:p>
-    <w:p>
-      <w:pPr>
-        <w:rPr>
-          <w:rFonts w:ascii="Courier" w:hAnsi="Courier" w:cs="Courier"/>
-          <w:color w:val="000000"/>
-          <w:sz w:val="20"/>
-        </w:rPr>
-      </w:pPr>
-      <w:r>
-        <w:rPr>
-          <w:rFonts w:ascii="Courier" w:hAnsi="Courier" w:cs="Courier"/>
-          <w:color w:val="000000"/>
-          <w:sz w:val="20"/>
-        </w:rPr>
-        <w:t xml:space="preserve">    </w:t>
-      </w:r>
-      <w:proofErr w:type="spellStart"/>
-      <w:r>
-        <w:rPr>
-          <w:rFonts w:ascii="Courier" w:hAnsi="Courier" w:cs="Courier"/>
-          <w:color w:val="000000"/>
-          <w:sz w:val="20"/>
-        </w:rPr>
-        <w:t>acerrubr</w:t>
-      </w:r>
-      <w:proofErr w:type="spellEnd"/>
-      <w:r>
-        <w:rPr>
-          <w:rFonts w:ascii="Courier" w:hAnsi="Courier" w:cs="Courier"/>
-          <w:color w:val="000000"/>
-          <w:sz w:val="20"/>
-        </w:rPr>
-        <w:t xml:space="preserve">    5</w:t>
-      </w:r>
-      <w:r>
-        <w:rPr>
-          <w:rFonts w:ascii="Courier" w:hAnsi="Courier" w:cs="Courier"/>
-          <w:color w:val="000000"/>
-          <w:sz w:val="20"/>
-        </w:rPr>
-        <w:t>0</w:t>
-      </w:r>
-      <w:r>
-        <w:rPr>
-          <w:rFonts w:ascii="Courier" w:hAnsi="Courier" w:cs="Courier"/>
-          <w:color w:val="000000"/>
-          <w:sz w:val="20"/>
-        </w:rPr>
-        <w:t xml:space="preserve"> </w:t>
-      </w:r>
-      <w:r>
-        <w:rPr>
-          <w:rFonts w:ascii="Courier" w:hAnsi="Courier" w:cs="Courier"/>
-          <w:color w:val="000000"/>
-          <w:sz w:val="20"/>
-        </w:rPr>
-        <w:t xml:space="preserve">             60</w:t>
-      </w:r>
-    </w:p>
-    <w:p>
-      <w:pPr>
-        <w:rPr>
-          <w:rFonts w:ascii="Courier" w:hAnsi="Courier" w:cs="Courier"/>
-          <w:color w:val="000000"/>
-          <w:sz w:val="20"/>
-        </w:rPr>
-      </w:pPr>
-    </w:p>
-    <w:p>
-      <w:pPr>
-        <w:rPr>
-          <w:rFonts w:ascii="Courier" w:hAnsi="Courier" w:cs="Courier"/>
-          <w:color w:val="000000"/>
-          <w:sz w:val="20"/>
-        </w:rPr>
-      </w:pPr>
-      <w:r>
-        <w:rPr>
-          <w:rFonts w:ascii="Courier" w:hAnsi="Courier" w:cs="Courier"/>
-          <w:color w:val="000000"/>
-          <w:sz w:val="20"/>
-        </w:rPr>
-        <w:t xml:space="preserve">    </w:t>
-      </w:r>
-      <w:proofErr w:type="spellStart"/>
-      <w:r>
-        <w:rPr>
-          <w:rFonts w:ascii="Courier" w:hAnsi="Courier" w:cs="Courier"/>
-          <w:color w:val="000000"/>
-          <w:sz w:val="20"/>
-        </w:rPr>
-        <w:t>SiteSelection</w:t>
-      </w:r>
-      <w:proofErr w:type="spellEnd"/>
-      <w:r>
-        <w:rPr>
-          <w:rFonts w:ascii="Courier" w:hAnsi="Courier" w:cs="Courier"/>
-          <w:color w:val="000000"/>
-          <w:sz w:val="20"/>
-        </w:rPr>
-        <w:t xml:space="preserve">   Complete</w:t>
-      </w:r>
-    </w:p>
-    <w:p>
-      <w:pPr>
-        <w:rPr>
-          <w:rFonts w:ascii="Courier" w:hAnsi="Courier" w:cs="Courier"/>
-          <w:color w:val="000000"/>
-          <w:sz w:val="20"/>
-        </w:rPr>
-      </w:pPr>
-      <w:r>
-        <w:rPr>
-          <w:rFonts w:ascii="Courier" w:hAnsi="Courier" w:cs="Courier"/>
-          <w:color w:val="000000"/>
-          <w:sz w:val="20"/>
-        </w:rPr>
-        <w:t xml:space="preserve">    </w:t>
-      </w:r>
-      <w:proofErr w:type="spellStart"/>
-      <w:r>
-        <w:rPr>
-          <w:rFonts w:ascii="Courier" w:hAnsi="Courier" w:cs="Courier"/>
-          <w:color w:val="000000"/>
-          <w:sz w:val="20"/>
-        </w:rPr>
-        <w:t>CohortsRemoved</w:t>
-      </w:r>
-      <w:proofErr w:type="spellEnd"/>
-      <w:r>
-        <w:rPr>
-          <w:rFonts w:ascii="Courier" w:hAnsi="Courier" w:cs="Courier"/>
-          <w:color w:val="000000"/>
-          <w:sz w:val="20"/>
-        </w:rPr>
-        <w:t xml:space="preserve">  </w:t>
-      </w:r>
-      <w:proofErr w:type="spellStart"/>
-      <w:r>
-        <w:rPr>
-          <w:rFonts w:ascii="Courier" w:hAnsi="Courier" w:cs="Courier"/>
-          <w:color w:val="000000"/>
-          <w:sz w:val="20"/>
-        </w:rPr>
-        <w:t>SpeciesList</w:t>
-      </w:r>
-      <w:proofErr w:type="spellEnd"/>
-    </w:p>
-    <w:p>
-      <w:pPr>
-        <w:rPr>
-          <w:rFonts w:ascii="Courier" w:hAnsi="Courier" w:cs="Courier"/>
-          <w:color w:val="000000"/>
-          <w:sz w:val="20"/>
-        </w:rPr>
-      </w:pPr>
-      <w:r>
-        <w:rPr>
-          <w:rFonts w:ascii="Courier" w:hAnsi="Courier" w:cs="Courier"/>
-          <w:color w:val="000000"/>
-          <w:sz w:val="20"/>
-        </w:rPr>
-        <w:t xml:space="preserve">    </w:t>
-      </w:r>
-    </w:p>
-    <w:p>
-      <w:pPr>
-        <w:rPr>
-          <w:rFonts w:ascii="Courier" w:hAnsi="Courier" w:cs="Courier"/>
-          <w:color w:val="000000"/>
-          <w:sz w:val="20"/>
-        </w:rPr>
-      </w:pPr>
-      <w:r>
-        <w:rPr>
-          <w:rFonts w:ascii="Courier" w:hAnsi="Courier" w:cs="Courier"/>
-          <w:color w:val="000000"/>
-          <w:sz w:val="20"/>
-        </w:rPr>
-        <w:t>&gt;&gt;  The '</w:t>
-      </w:r>
-      <w:proofErr w:type="spellStart"/>
-      <w:r>
-        <w:rPr>
-          <w:rFonts w:ascii="Courier" w:hAnsi="Courier" w:cs="Courier"/>
-          <w:color w:val="000000"/>
-          <w:sz w:val="20"/>
-        </w:rPr>
-        <w:t>SpeciesList</w:t>
-      </w:r>
-      <w:proofErr w:type="spellEnd"/>
-      <w:r>
-        <w:rPr>
-          <w:rFonts w:ascii="Courier" w:hAnsi="Courier" w:cs="Courier"/>
-          <w:color w:val="000000"/>
-          <w:sz w:val="20"/>
-        </w:rPr>
-        <w:t xml:space="preserve">' cohort-removal method requires species information.  </w:t>
-      </w:r>
-    </w:p>
-    <w:p>
-      <w:pPr>
-        <w:rPr>
-          <w:rFonts w:ascii="Courier" w:hAnsi="Courier" w:cs="Courier"/>
-          <w:color w:val="000000"/>
-          <w:sz w:val="20"/>
-        </w:rPr>
-      </w:pPr>
-      <w:r>
-        <w:rPr>
-          <w:rFonts w:ascii="Courier" w:hAnsi="Courier" w:cs="Courier"/>
-          <w:color w:val="000000"/>
-          <w:sz w:val="20"/>
-        </w:rPr>
-        <w:t>&gt;&gt;  The table below lists species' cohorts to be removed.</w:t>
-      </w:r>
-    </w:p>
-    <w:p>
-      <w:pPr>
-        <w:rPr>
-          <w:rFonts w:ascii="Courier" w:hAnsi="Courier" w:cs="Courier"/>
-          <w:color w:val="000000"/>
-          <w:sz w:val="20"/>
-        </w:rPr>
-      </w:pPr>
-      <w:r>
-        <w:rPr>
-          <w:rFonts w:ascii="Courier" w:hAnsi="Courier" w:cs="Courier"/>
-          <w:color w:val="000000"/>
-          <w:sz w:val="20"/>
-        </w:rPr>
-        <w:t>&gt;&gt;  The 'Selection' methods shown below provide three example.</w:t>
-      </w:r>
-    </w:p>
-    <w:p>
-      <w:pPr>
-        <w:rPr>
-          <w:rFonts w:ascii="Courier" w:hAnsi="Courier" w:cs="Courier"/>
-          <w:color w:val="000000"/>
-          <w:sz w:val="20"/>
-        </w:rPr>
-      </w:pPr>
-      <w:r>
-        <w:rPr>
-          <w:rFonts w:ascii="Courier" w:hAnsi="Courier" w:cs="Courier"/>
-          <w:color w:val="000000"/>
-          <w:sz w:val="20"/>
-        </w:rPr>
-        <w:t xml:space="preserve">    </w:t>
-      </w:r>
-    </w:p>
-    <w:p>
-      <w:pPr>
-        <w:rPr>
-          <w:rFonts w:ascii="Courier" w:hAnsi="Courier" w:cs="Courier"/>
-          <w:color w:val="000000"/>
-          <w:sz w:val="20"/>
-        </w:rPr>
-      </w:pPr>
-      <w:r>
-        <w:rPr>
-          <w:rFonts w:ascii="Courier" w:hAnsi="Courier" w:cs="Courier"/>
-          <w:color w:val="000000"/>
-          <w:sz w:val="20"/>
-        </w:rPr>
-        <w:t xml:space="preserve">    &gt;&gt;  Species     Selection</w:t>
-      </w:r>
-    </w:p>
-    <w:p>
-      <w:pPr>
-        <w:rPr>
-          <w:rFonts w:ascii="Courier" w:hAnsi="Courier" w:cs="Courier"/>
-          <w:color w:val="000000"/>
-          <w:sz w:val="20"/>
-        </w:rPr>
-      </w:pPr>
-      <w:r>
-        <w:rPr>
-          <w:rFonts w:ascii="Courier" w:hAnsi="Courier" w:cs="Courier"/>
-          <w:color w:val="000000"/>
-          <w:sz w:val="20"/>
-        </w:rPr>
-        <w:t xml:space="preserve">    &gt;&gt;  -------     ---------</w:t>
-      </w:r>
-    </w:p>
-    <w:p>
-      <w:pPr>
-        <w:rPr>
-          <w:rFonts w:ascii="Courier" w:hAnsi="Courier" w:cs="Courier"/>
-          <w:color w:val="000000"/>
-          <w:sz w:val="20"/>
-        </w:rPr>
-      </w:pPr>
-      <w:r>
-        <w:rPr>
-          <w:rFonts w:ascii="Courier" w:hAnsi="Courier" w:cs="Courier"/>
-          <w:color w:val="000000"/>
-          <w:sz w:val="20"/>
-        </w:rPr>
-        <w:t xml:space="preserve">        </w:t>
-      </w:r>
-      <w:proofErr w:type="spellStart"/>
-      <w:r>
-        <w:rPr>
-          <w:rFonts w:ascii="Courier" w:hAnsi="Courier" w:cs="Courier"/>
-          <w:color w:val="000000"/>
-          <w:sz w:val="20"/>
-        </w:rPr>
-        <w:t>abiebals</w:t>
-      </w:r>
-      <w:proofErr w:type="spellEnd"/>
-      <w:r>
-        <w:rPr>
-          <w:rFonts w:ascii="Courier" w:hAnsi="Courier" w:cs="Courier"/>
-          <w:color w:val="000000"/>
-          <w:sz w:val="20"/>
-        </w:rPr>
-        <w:t xml:space="preserve">    All</w:t>
-      </w:r>
-    </w:p>
-    <w:p>
-      <w:pPr>
-        <w:rPr>
-          <w:rFonts w:ascii="Courier" w:hAnsi="Courier" w:cs="Courier"/>
-          <w:color w:val="000000"/>
-          <w:sz w:val="20"/>
-        </w:rPr>
-      </w:pPr>
-      <w:r>
-        <w:rPr>
-          <w:rFonts w:ascii="Courier" w:hAnsi="Courier" w:cs="Courier"/>
-          <w:color w:val="000000"/>
-          <w:sz w:val="20"/>
-        </w:rPr>
-        <w:t xml:space="preserve">        </w:t>
-      </w:r>
-      <w:proofErr w:type="spellStart"/>
-      <w:r>
-        <w:rPr>
-          <w:rFonts w:ascii="Courier" w:hAnsi="Courier" w:cs="Courier"/>
-          <w:color w:val="000000"/>
-          <w:sz w:val="20"/>
-        </w:rPr>
-        <w:t>acer</w:t>
-      </w:r>
-      <w:r>
-        <w:rPr>
-          <w:rFonts w:ascii="Courier" w:hAnsi="Courier" w:cs="Courier"/>
-          <w:color w:val="000000"/>
-          <w:sz w:val="20"/>
-        </w:rPr>
-        <w:t>sacc</w:t>
-      </w:r>
-      <w:proofErr w:type="spellEnd"/>
-      <w:r>
-        <w:rPr>
-          <w:rFonts w:ascii="Courier" w:hAnsi="Courier" w:cs="Courier"/>
-          <w:color w:val="000000"/>
-          <w:sz w:val="20"/>
-        </w:rPr>
-        <w:t xml:space="preserve">    </w:t>
-      </w:r>
-      <w:proofErr w:type="spellStart"/>
-      <w:r>
-        <w:rPr>
-          <w:rFonts w:ascii="Courier" w:hAnsi="Courier" w:cs="Courier"/>
-          <w:color w:val="000000"/>
-          <w:sz w:val="20"/>
-        </w:rPr>
-        <w:t>AllExceptYoungest</w:t>
-      </w:r>
-      <w:proofErr w:type="spellEnd"/>
-    </w:p>
-    <w:p>
-      <w:pPr>
-        <w:rPr>
-          <w:rFonts w:ascii="Courier" w:hAnsi="Courier" w:cs="Courier"/>
-          <w:color w:val="000000"/>
-          <w:sz w:val="20"/>
-        </w:rPr>
-      </w:pPr>
-      <w:r>
-        <w:rPr>
-          <w:rFonts w:ascii="Courier" w:hAnsi="Courier" w:cs="Courier"/>
-          <w:color w:val="000000"/>
-          <w:sz w:val="20"/>
-        </w:rPr>
-        <w:t xml:space="preserve">        </w:t>
-      </w:r>
-      <w:proofErr w:type="spellStart"/>
-      <w:r>
-        <w:rPr>
-          <w:rFonts w:ascii="Courier" w:hAnsi="Courier" w:cs="Courier"/>
-          <w:color w:val="000000"/>
-          <w:sz w:val="20"/>
-        </w:rPr>
-        <w:t>acerrubr</w:t>
-      </w:r>
-      <w:proofErr w:type="spellEnd"/>
-      <w:r>
-        <w:rPr>
-          <w:rFonts w:ascii="Courier" w:hAnsi="Courier" w:cs="Courier"/>
-          <w:color w:val="000000"/>
-          <w:sz w:val="20"/>
-        </w:rPr>
-        <w:t xml:space="preserve">    </w:t>
-      </w:r>
-      <w:proofErr w:type="spellStart"/>
-      <w:r>
-        <w:rPr>
-          <w:rFonts w:ascii="Courier" w:hAnsi="Courier" w:cs="Courier"/>
-          <w:color w:val="000000"/>
-          <w:sz w:val="20"/>
-        </w:rPr>
-        <w:t>AllExceptYoungest</w:t>
-      </w:r>
-      <w:proofErr w:type="spellEnd"/>
-    </w:p>
-    <w:p>
-      <w:pPr>
-        <w:rPr>
-          <w:rFonts w:ascii="Courier" w:hAnsi="Courier" w:cs="Courier"/>
-          <w:color w:val="000000"/>
-          <w:sz w:val="20"/>
-        </w:rPr>
-      </w:pPr>
-      <w:r>
-        <w:rPr>
-          <w:rFonts w:ascii="Courier" w:hAnsi="Courier" w:cs="Courier"/>
-          <w:color w:val="000000"/>
-          <w:sz w:val="20"/>
-        </w:rPr>
-        <w:t xml:space="preserve">        </w:t>
-      </w:r>
-      <w:proofErr w:type="spellStart"/>
-      <w:r>
-        <w:rPr>
-          <w:rFonts w:ascii="Courier" w:hAnsi="Courier" w:cs="Courier"/>
-          <w:color w:val="000000"/>
-          <w:sz w:val="20"/>
-        </w:rPr>
-        <w:t>pinubank</w:t>
-      </w:r>
-      <w:proofErr w:type="spellEnd"/>
-      <w:r>
-        <w:rPr>
-          <w:rFonts w:ascii="Courier" w:hAnsi="Courier" w:cs="Courier"/>
-          <w:color w:val="000000"/>
-          <w:sz w:val="20"/>
-        </w:rPr>
-        <w:t xml:space="preserve">    50</w:t>
-      </w:r>
-    </w:p>
-    <w:p>
-      <w:pPr>
-        <w:rPr>
-          <w:rFonts w:ascii="Courier" w:hAnsi="Courier" w:cs="Courier"/>
-          <w:color w:val="000000"/>
-          <w:sz w:val="20"/>
-        </w:rPr>
-      </w:pPr>
-    </w:p>
-    <w:p>
-      <w:pPr>
-        <w:rPr>
-          <w:rFonts w:ascii="Courier" w:hAnsi="Courier" w:cs="Courier"/>
-          <w:color w:val="000000"/>
-          <w:sz w:val="20"/>
-        </w:rPr>
-      </w:pPr>
-      <w:r>
-        <w:rPr>
-          <w:rFonts w:ascii="Courier" w:hAnsi="Courier" w:cs="Courier"/>
-          <w:color w:val="000000"/>
-          <w:sz w:val="20"/>
-        </w:rPr>
-        <w:t>&gt;&gt;----------------------------------------------------------------</w:t>
-      </w:r>
-    </w:p>
-    <w:p>
-      <w:pPr>
-        <w:rPr>
-          <w:rFonts w:ascii="Courier" w:hAnsi="Courier" w:cs="Courier"/>
-          <w:color w:val="000000"/>
-          <w:sz w:val="20"/>
-        </w:rPr>
-      </w:pPr>
-      <w:r>
-        <w:rPr>
-          <w:rFonts w:ascii="Courier" w:hAnsi="Courier" w:cs="Courier"/>
-          <w:color w:val="000000"/>
-          <w:sz w:val="20"/>
-        </w:rPr>
-        <w:t>&gt;&gt;  This example shows a simple and short harvest prescription.</w:t>
-      </w:r>
-    </w:p>
-    <w:p>
-      <w:pPr>
-        <w:rPr>
-          <w:rFonts w:ascii="Courier" w:hAnsi="Courier" w:cs="Courier"/>
-          <w:color w:val="000000"/>
-          <w:sz w:val="20"/>
-        </w:rPr>
-      </w:pPr>
-    </w:p>
-    <w:p>
-      <w:pPr>
-        <w:rPr>
-          <w:rFonts w:ascii="Courier" w:hAnsi="Courier" w:cs="Courier"/>
-          <w:color w:val="000000"/>
-          <w:sz w:val="20"/>
-        </w:rPr>
-      </w:pPr>
-      <w:r>
-        <w:rPr>
-          <w:rFonts w:ascii="Courier" w:hAnsi="Courier" w:cs="Courier"/>
-          <w:color w:val="000000"/>
-          <w:sz w:val="20"/>
-        </w:rPr>
-        <w:t xml:space="preserve">Prescription    </w:t>
-      </w:r>
-      <w:proofErr w:type="spellStart"/>
-      <w:r>
-        <w:rPr>
-          <w:rFonts w:ascii="Courier" w:hAnsi="Courier" w:cs="Courier"/>
-          <w:color w:val="000000"/>
-          <w:sz w:val="20"/>
-        </w:rPr>
-        <w:t>MaxAgeClearcuts</w:t>
-      </w:r>
-      <w:proofErr w:type="spellEnd"/>
-    </w:p>
-    <w:p>
-      <w:pPr>
-        <w:rPr>
-          <w:rFonts w:ascii="Courier" w:hAnsi="Courier" w:cs="Courier"/>
-          <w:color w:val="000000"/>
-          <w:sz w:val="20"/>
-        </w:rPr>
-      </w:pPr>
-    </w:p>
-    <w:p>
-      <w:pPr>
-        <w:rPr>
-          <w:rFonts w:ascii="Courier" w:hAnsi="Courier" w:cs="Courier"/>
-          <w:color w:val="000000"/>
-          <w:sz w:val="20"/>
-        </w:rPr>
-      </w:pPr>
-      <w:r>
-        <w:rPr>
-          <w:rFonts w:ascii="Courier" w:hAnsi="Courier" w:cs="Courier"/>
-          <w:color w:val="000000"/>
-          <w:sz w:val="20"/>
-        </w:rPr>
-        <w:t xml:space="preserve">    </w:t>
-      </w:r>
-      <w:proofErr w:type="spellStart"/>
-      <w:r>
-        <w:rPr>
-          <w:rFonts w:ascii="Courier" w:hAnsi="Courier" w:cs="Courier"/>
-          <w:color w:val="000000"/>
-          <w:sz w:val="20"/>
-        </w:rPr>
-        <w:t>StandRanking</w:t>
-      </w:r>
-      <w:proofErr w:type="spellEnd"/>
-      <w:r>
-        <w:rPr>
-          <w:rFonts w:ascii="Courier" w:hAnsi="Courier" w:cs="Courier"/>
-          <w:color w:val="000000"/>
-          <w:sz w:val="20"/>
-        </w:rPr>
-        <w:t xml:space="preserve">    </w:t>
-      </w:r>
-      <w:proofErr w:type="spellStart"/>
-      <w:r>
-        <w:rPr>
-          <w:rFonts w:ascii="Courier" w:hAnsi="Courier" w:cs="Courier"/>
-          <w:color w:val="000000"/>
-          <w:sz w:val="20"/>
-        </w:rPr>
-        <w:t>MaxCohortAge</w:t>
-      </w:r>
-      <w:proofErr w:type="spellEnd"/>
-    </w:p>
-    <w:p>
-      <w:pPr>
-        <w:rPr>
-          <w:rFonts w:ascii="Courier" w:hAnsi="Courier" w:cs="Courier"/>
-          <w:color w:val="000000"/>
-          <w:sz w:val="20"/>
-        </w:rPr>
-      </w:pPr>
-      <w:r>
-        <w:rPr>
-          <w:rFonts w:ascii="Courier" w:hAnsi="Courier" w:cs="Courier"/>
-          <w:color w:val="000000"/>
-          <w:sz w:val="20"/>
-        </w:rPr>
-        <w:t xml:space="preserve">    </w:t>
-      </w:r>
-      <w:proofErr w:type="spellStart"/>
-      <w:r>
-        <w:rPr>
-          <w:rFonts w:ascii="Courier" w:hAnsi="Courier" w:cs="Courier"/>
-          <w:color w:val="000000"/>
-          <w:sz w:val="20"/>
-        </w:rPr>
-        <w:t>SiteSelection</w:t>
-      </w:r>
-      <w:proofErr w:type="spellEnd"/>
-      <w:r>
-        <w:rPr>
-          <w:rFonts w:ascii="Courier" w:hAnsi="Courier" w:cs="Courier"/>
-          <w:color w:val="000000"/>
-          <w:sz w:val="20"/>
-        </w:rPr>
-        <w:t xml:space="preserve">   Complete    </w:t>
-      </w:r>
-    </w:p>
-    <w:p>
-      <w:pPr>
-        <w:rPr>
-          <w:rFonts w:ascii="Courier" w:hAnsi="Courier" w:cs="Courier"/>
-          <w:color w:val="000000"/>
-          <w:sz w:val="20"/>
-        </w:rPr>
-      </w:pPr>
-      <w:r>
-        <w:rPr>
-          <w:rFonts w:ascii="Courier" w:hAnsi="Courier" w:cs="Courier"/>
-          <w:color w:val="000000"/>
-          <w:sz w:val="20"/>
-        </w:rPr>
-        <w:t xml:space="preserve">    </w:t>
-      </w:r>
-      <w:proofErr w:type="spellStart"/>
-      <w:r>
-        <w:rPr>
-          <w:rFonts w:ascii="Courier" w:hAnsi="Courier" w:cs="Courier"/>
-          <w:color w:val="000000"/>
-          <w:sz w:val="20"/>
-        </w:rPr>
-        <w:t>CohortsRemoved</w:t>
-      </w:r>
-      <w:proofErr w:type="spellEnd"/>
-      <w:r>
-        <w:rPr>
-          <w:rFonts w:ascii="Courier" w:hAnsi="Courier" w:cs="Courier"/>
-          <w:color w:val="000000"/>
-          <w:sz w:val="20"/>
-        </w:rPr>
-        <w:t xml:space="preserve">  </w:t>
-      </w:r>
-      <w:proofErr w:type="spellStart"/>
-      <w:r>
-        <w:rPr>
-          <w:rFonts w:ascii="Courier" w:hAnsi="Courier" w:cs="Courier"/>
-          <w:color w:val="000000"/>
-          <w:sz w:val="20"/>
-        </w:rPr>
-        <w:t>ClearCut</w:t>
-      </w:r>
-      <w:proofErr w:type="spellEnd"/>
-    </w:p>
-    <w:p>
-      <w:pPr>
-        <w:rPr>
-          <w:rFonts w:ascii="Courier" w:hAnsi="Courier" w:cs="Courier"/>
-          <w:color w:val="000000"/>
-          <w:sz w:val="20"/>
-        </w:rPr>
-      </w:pPr>
-    </w:p>
-    <w:p>
-      <w:pPr>
-        <w:rPr>
-          <w:rFonts w:ascii="Courier" w:hAnsi="Courier" w:cs="Courier"/>
-          <w:color w:val="000000"/>
-          <w:sz w:val="20"/>
-        </w:rPr>
-      </w:pPr>
-      <w:r>
-        <w:rPr>
-          <w:rFonts w:ascii="Courier" w:hAnsi="Courier" w:cs="Courier"/>
-          <w:color w:val="000000"/>
-          <w:sz w:val="20"/>
-        </w:rPr>
-        <w:t>&gt;&gt;-----------------------------------------------------------------</w:t>
-      </w:r>
-    </w:p>
-    <w:p>
-      <w:pPr>
-        <w:rPr>
-          <w:rFonts w:ascii="Courier" w:hAnsi="Courier" w:cs="Courier"/>
-          <w:color w:val="000000"/>
-          <w:sz w:val="20"/>
-        </w:rPr>
-      </w:pPr>
-      <w:r>
-        <w:rPr>
-          <w:rFonts w:ascii="Courier" w:hAnsi="Courier" w:cs="Courier"/>
-          <w:color w:val="000000"/>
-          <w:sz w:val="20"/>
-        </w:rPr>
-        <w:t>&gt;&gt;  HARVEST IMPLEMENTATION TABLE</w:t>
-      </w:r>
-    </w:p>
-    <w:p>
-      <w:pPr>
-        <w:rPr>
-          <w:rFonts w:ascii="Courier" w:hAnsi="Courier" w:cs="Courier"/>
-          <w:color w:val="000000"/>
-          <w:sz w:val="20"/>
-        </w:rPr>
-      </w:pPr>
-      <w:r>
-        <w:rPr>
-          <w:rFonts w:ascii="Courier" w:hAnsi="Courier" w:cs="Courier"/>
-          <w:color w:val="000000"/>
-          <w:sz w:val="20"/>
-        </w:rPr>
-        <w:t xml:space="preserve">&gt;&gt;  The following table defines which management areas (defined in the </w:t>
-      </w:r>
-    </w:p>
-    <w:p>
-      <w:pPr>
-        <w:rPr>
-          <w:rFonts w:ascii="Courier" w:hAnsi="Courier" w:cs="Courier"/>
-          <w:color w:val="000000"/>
-          <w:sz w:val="20"/>
-        </w:rPr>
-      </w:pPr>
-      <w:r>
-        <w:rPr>
-          <w:rFonts w:ascii="Courier" w:hAnsi="Courier" w:cs="Courier"/>
-          <w:color w:val="000000"/>
-          <w:sz w:val="20"/>
-        </w:rPr>
-        <w:t xml:space="preserve">&gt;&gt;  </w:t>
-      </w:r>
-      <w:proofErr w:type="spellStart"/>
-      <w:r>
-        <w:rPr>
-          <w:rFonts w:ascii="Courier" w:hAnsi="Courier" w:cs="Courier"/>
-          <w:color w:val="000000"/>
-          <w:sz w:val="20"/>
-        </w:rPr>
-        <w:t>ManagementArea</w:t>
-      </w:r>
-      <w:proofErr w:type="spellEnd"/>
-      <w:r>
-        <w:rPr>
-          <w:rFonts w:ascii="Courier" w:hAnsi="Courier" w:cs="Courier"/>
-          <w:color w:val="000000"/>
-          <w:sz w:val="20"/>
-        </w:rPr>
-        <w:t xml:space="preserve"> file) are treated by which prescription(s).  </w:t>
-      </w:r>
-    </w:p>
-    <w:p>
-      <w:pPr>
-        <w:rPr>
-          <w:rFonts w:ascii="Courier" w:hAnsi="Courier" w:cs="Courier"/>
-          <w:color w:val="000000"/>
-          <w:sz w:val="20"/>
-        </w:rPr>
-      </w:pPr>
-      <w:r>
-        <w:rPr>
-          <w:rFonts w:ascii="Courier" w:hAnsi="Courier" w:cs="Courier"/>
-          <w:color w:val="000000"/>
-          <w:sz w:val="20"/>
-        </w:rPr>
-        <w:t xml:space="preserve">&gt;&gt;  In the example below, both management areas 1 and 2 are treated </w:t>
-      </w:r>
-    </w:p>
-    <w:p>
-      <w:pPr>
-        <w:rPr>
-          <w:rFonts w:ascii="Courier" w:hAnsi="Courier" w:cs="Courier"/>
-          <w:color w:val="000000"/>
-          <w:sz w:val="20"/>
-        </w:rPr>
-      </w:pPr>
-      <w:r>
-        <w:rPr>
-          <w:rFonts w:ascii="Courier" w:hAnsi="Courier" w:cs="Courier"/>
-          <w:color w:val="000000"/>
-          <w:sz w:val="20"/>
-        </w:rPr>
-        <w:t>&gt;&gt;  by the same prescription, while management area 3 is treated by two</w:t>
-      </w:r>
-    </w:p>
-    <w:p>
-      <w:pPr>
-        <w:rPr>
-          <w:rFonts w:ascii="Courier" w:hAnsi="Courier" w:cs="Courier"/>
-          <w:color w:val="000000"/>
-          <w:sz w:val="20"/>
-        </w:rPr>
-      </w:pPr>
-      <w:r>
-        <w:rPr>
-          <w:rFonts w:ascii="Courier" w:hAnsi="Courier" w:cs="Courier"/>
-          <w:color w:val="000000"/>
-          <w:sz w:val="20"/>
-        </w:rPr>
-        <w:t>&gt;&gt;  different prescriptions.</w:t>
-      </w:r>
-    </w:p>
-    <w:p>
-      <w:pPr>
-        <w:rPr>
-          <w:rFonts w:ascii="Courier" w:hAnsi="Courier" w:cs="Courier"/>
-          <w:color w:val="000000"/>
-          <w:sz w:val="20"/>
-        </w:rPr>
-      </w:pPr>
-    </w:p>
-    <w:p>
-      <w:pPr>
-        <w:rPr>
-          <w:rFonts w:ascii="Courier" w:hAnsi="Courier" w:cs="Courier"/>
-          <w:color w:val="000000"/>
-          <w:sz w:val="20"/>
-        </w:rPr>
-      </w:pPr>
-      <w:r>
-        <w:rPr>
-          <w:rFonts w:ascii="Courier" w:hAnsi="Courier" w:cs="Courier"/>
-          <w:color w:val="000000"/>
-          <w:sz w:val="20"/>
-        </w:rPr>
-        <w:t>&gt;&gt;  Also demonstrated is beginning and end times for each prescription</w:t>
+      <w:r>
+        <w:rPr>
+          <w:rFonts w:ascii="Courier" w:hAnsi="Courier" w:cs="Courier"/>
+          <w:color w:val="000000"/>
+          <w:sz w:val="20"/>
+        </w:rPr>
+        <w:t xml:space="preserve">  20%</w:t>
       </w:r>
     </w:p>
     <w:p>
@@ -21136,239 +21376,6 @@
           <w:sz w:val="20"/>
         </w:rPr>
         <w:lastRenderedPageBreak/>
-        <w:t>&gt;&gt;  implementation.</w:t>
-      </w:r>
-    </w:p>
-    <w:p>
-      <w:pPr>
-        <w:rPr>
-          <w:rFonts w:ascii="Courier" w:hAnsi="Courier" w:cs="Courier"/>
-          <w:color w:val="000000"/>
-          <w:sz w:val="20"/>
-        </w:rPr>
-      </w:pPr>
-    </w:p>
-    <w:p>
-      <w:pPr>
-        <w:rPr>
-          <w:rFonts w:ascii="Courier" w:hAnsi="Courier" w:cs="Courier"/>
-          <w:color w:val="000000"/>
-          <w:sz w:val="20"/>
-        </w:rPr>
-      </w:pPr>
-      <w:r>
-        <w:rPr>
-          <w:rFonts w:ascii="Courier" w:hAnsi="Courier" w:cs="Courier"/>
-          <w:color w:val="000000"/>
-          <w:sz w:val="20"/>
-        </w:rPr>
-        <w:t xml:space="preserve">    </w:t>
-      </w:r>
-      <w:proofErr w:type="spellStart"/>
-      <w:r>
-        <w:rPr>
-          <w:rFonts w:ascii="Courier" w:hAnsi="Courier" w:cs="Courier"/>
-          <w:color w:val="000000"/>
-          <w:sz w:val="20"/>
-        </w:rPr>
-        <w:t>HarvestImplementations</w:t>
-      </w:r>
-      <w:proofErr w:type="spellEnd"/>
-    </w:p>
-    <w:p>
-      <w:pPr>
-        <w:rPr>
-          <w:rFonts w:ascii="Courier" w:hAnsi="Courier" w:cs="Courier"/>
-          <w:color w:val="000000"/>
-          <w:sz w:val="20"/>
-        </w:rPr>
-      </w:pPr>
-    </w:p>
-    <w:p>
-      <w:pPr>
-        <w:rPr>
-          <w:rFonts w:ascii="Courier" w:hAnsi="Courier" w:cs="Courier"/>
-          <w:color w:val="000000"/>
-          <w:sz w:val="20"/>
-        </w:rPr>
-      </w:pPr>
-      <w:r>
-        <w:rPr>
-          <w:rFonts w:ascii="Courier" w:hAnsi="Courier" w:cs="Courier"/>
-          <w:color w:val="000000"/>
-          <w:sz w:val="20"/>
-        </w:rPr>
-        <w:t xml:space="preserve">&gt;&gt;  </w:t>
-      </w:r>
-      <w:proofErr w:type="spellStart"/>
-      <w:r>
-        <w:rPr>
-          <w:rFonts w:ascii="Courier" w:hAnsi="Courier" w:cs="Courier"/>
-          <w:color w:val="000000"/>
-          <w:sz w:val="20"/>
-        </w:rPr>
-        <w:t>Mgmt</w:t>
-      </w:r>
-      <w:proofErr w:type="spellEnd"/>
-      <w:r>
-        <w:rPr>
-          <w:rFonts w:ascii="Courier" w:hAnsi="Courier" w:cs="Courier"/>
-          <w:color w:val="000000"/>
-          <w:sz w:val="20"/>
-        </w:rPr>
-        <w:t xml:space="preserve"> Area   Prescription    Harvest Area    Begin Time  End Time</w:t>
-      </w:r>
-    </w:p>
-    <w:p>
-      <w:pPr>
-        <w:rPr>
-          <w:rFonts w:ascii="Courier" w:hAnsi="Courier" w:cs="Courier"/>
-          <w:color w:val="000000"/>
-          <w:sz w:val="20"/>
-        </w:rPr>
-      </w:pPr>
-      <w:r>
-        <w:rPr>
-          <w:rFonts w:ascii="Courier" w:hAnsi="Courier" w:cs="Courier"/>
-          <w:color w:val="000000"/>
-          <w:sz w:val="20"/>
-        </w:rPr>
-        <w:t>&gt;&gt;  ---------   ------------    ------------    ----------  --------</w:t>
-      </w:r>
-    </w:p>
-    <w:p>
-      <w:pPr>
-        <w:rPr>
-          <w:rFonts w:ascii="Courier" w:hAnsi="Courier" w:cs="Courier"/>
-          <w:color w:val="000000"/>
-          <w:sz w:val="20"/>
-        </w:rPr>
-      </w:pPr>
-      <w:r>
-        <w:rPr>
-          <w:rFonts w:ascii="Courier" w:hAnsi="Courier" w:cs="Courier"/>
-          <w:color w:val="000000"/>
-          <w:sz w:val="20"/>
-        </w:rPr>
-        <w:t xml:space="preserve">    1           </w:t>
-      </w:r>
-      <w:proofErr w:type="spellStart"/>
-      <w:r>
-        <w:rPr>
-          <w:rFonts w:ascii="Courier" w:hAnsi="Courier" w:cs="Courier"/>
-          <w:color w:val="000000"/>
-          <w:sz w:val="20"/>
-        </w:rPr>
-        <w:t>RandomClearCut</w:t>
-      </w:r>
-      <w:proofErr w:type="spellEnd"/>
-      <w:r>
-        <w:rPr>
-          <w:rFonts w:ascii="Courier" w:hAnsi="Courier" w:cs="Courier"/>
-          <w:color w:val="000000"/>
-          <w:sz w:val="20"/>
-        </w:rPr>
-        <w:t xml:space="preserve">  10%</w:t>
-      </w:r>
-      <w:r>
-        <w:rPr>
-          <w:rFonts w:ascii="Courier" w:hAnsi="Courier" w:cs="Courier"/>
-          <w:color w:val="000000"/>
-          <w:sz w:val="20"/>
-        </w:rPr>
-        <w:tab/>
-      </w:r>
-      <w:r>
-        <w:rPr>
-          <w:rFonts w:ascii="Courier" w:hAnsi="Courier" w:cs="Courier"/>
-          <w:color w:val="000000"/>
-          <w:sz w:val="20"/>
-        </w:rPr>
-        <w:tab/>
-      </w:r>
-      <w:r>
-        <w:rPr>
-          <w:rFonts w:ascii="Courier" w:hAnsi="Courier" w:cs="Courier"/>
-          <w:color w:val="000000"/>
-          <w:sz w:val="20"/>
-        </w:rPr>
-        <w:tab/>
-      </w:r>
-      <w:r>
-        <w:rPr>
-          <w:rFonts w:ascii="Courier" w:hAnsi="Courier" w:cs="Courier"/>
-          <w:color w:val="000000"/>
-          <w:sz w:val="20"/>
-        </w:rPr>
-        <w:tab/>
-      </w:r>
-      <w:r>
-        <w:rPr>
-          <w:rFonts w:ascii="Courier" w:hAnsi="Courier" w:cs="Courier"/>
-          <w:color w:val="000000"/>
-          <w:sz w:val="20"/>
-        </w:rPr>
-        <w:t>0</w:t>
-      </w:r>
-      <w:r>
-        <w:rPr>
-          <w:rFonts w:ascii="Courier" w:hAnsi="Courier" w:cs="Courier"/>
-          <w:color w:val="000000"/>
-          <w:sz w:val="20"/>
-        </w:rPr>
-        <w:tab/>
-        <w:t>50</w:t>
-      </w:r>
-    </w:p>
-    <w:p>
-      <w:pPr>
-        <w:rPr>
-          <w:rFonts w:ascii="Courier" w:hAnsi="Courier" w:cs="Courier"/>
-          <w:color w:val="000000"/>
-          <w:sz w:val="20"/>
-        </w:rPr>
-      </w:pPr>
-      <w:r>
-        <w:rPr>
-          <w:rFonts w:ascii="Courier" w:hAnsi="Courier" w:cs="Courier"/>
-          <w:color w:val="000000"/>
-          <w:sz w:val="20"/>
-        </w:rPr>
-        <w:t xml:space="preserve">    2           </w:t>
-      </w:r>
-      <w:proofErr w:type="spellStart"/>
-      <w:r>
-        <w:rPr>
-          <w:rFonts w:ascii="Courier" w:hAnsi="Courier" w:cs="Courier"/>
-          <w:color w:val="000000"/>
-          <w:sz w:val="20"/>
-        </w:rPr>
-        <w:t>RandomClearCut</w:t>
-      </w:r>
-      <w:proofErr w:type="spellEnd"/>
-      <w:r>
-        <w:rPr>
-          <w:rFonts w:ascii="Courier" w:hAnsi="Courier" w:cs="Courier"/>
-          <w:color w:val="000000"/>
-          <w:sz w:val="20"/>
-        </w:rPr>
-        <w:t xml:space="preserve">  20%</w:t>
-      </w:r>
-    </w:p>
-    <w:p>
-      <w:pPr>
-        <w:rPr>
-          <w:rFonts w:ascii="Courier" w:hAnsi="Courier" w:cs="Courier"/>
-          <w:color w:val="000000"/>
-          <w:sz w:val="20"/>
-        </w:rPr>
-      </w:pPr>
-      <w:r>
-        <w:rPr>
-          <w:rFonts w:ascii="Courier" w:hAnsi="Courier" w:cs="Courier"/>
-          <w:color w:val="000000"/>
-          <w:sz w:val="20"/>
-        </w:rPr>
         <w:t xml:space="preserve">    3           </w:t>
       </w:r>
       <w:proofErr w:type="spellStart"/>
@@ -21752,7 +21759,7 @@
         <w:rFonts w:ascii="Arial" w:hAnsi="Arial" w:cs="Arial"/>
         <w:noProof/>
       </w:rPr>
-      <w:t>2</w:t>
+      <w:t>5</w:t>
     </w:r>
     <w:r>
       <w:rPr>
@@ -21815,19 +21822,39 @@
         <w:tab w:val="right" w:pos="9000"/>
       </w:tabs>
     </w:pPr>
-    <w:fldSimple w:instr=" DOCPROPERTY  &quot;Extension Name&quot;  \* MERGEFORMAT ">
-      <w:r>
-        <w:t>Base Harvest</w:t>
-      </w:r>
-    </w:fldSimple>
+    <w:r>
+      <w:fldChar w:fldCharType="begin"/>
+    </w:r>
+    <w:r>
+      <w:instrText xml:space="preserve"> DOCPROPERTY  "Extension Name"  \* MERGEFORMAT </w:instrText>
+    </w:r>
+    <w:r>
+      <w:fldChar w:fldCharType="separate"/>
+    </w:r>
+    <w:r>
+      <w:t>Base Harvest</w:t>
+    </w:r>
+    <w:r>
+      <w:fldChar w:fldCharType="end"/>
+    </w:r>
     <w:r>
       <w:t xml:space="preserve"> v</w:t>
     </w:r>
-    <w:fldSimple w:instr=" DOCPROPERTY  &quot;Extension Version&quot;  \* MERGEFORMAT ">
-      <w:r>
-        <w:t>3.1</w:t>
-      </w:r>
-    </w:fldSimple>
+    <w:r>
+      <w:fldChar w:fldCharType="begin"/>
+    </w:r>
+    <w:r>
+      <w:instrText xml:space="preserve"> DOCPROPERTY  "Extension Version"  \* MERGEFORMAT </w:instrText>
+    </w:r>
+    <w:r>
+      <w:fldChar w:fldCharType="separate"/>
+    </w:r>
+    <w:r>
+      <w:t>3.1</w:t>
+    </w:r>
+    <w:r>
+      <w:fldChar w:fldCharType="end"/>
+    </w:r>
     <w:r>
       <w:tab/>
     </w:r>
@@ -25516,7 +25543,7 @@
 </file>
 
 <file path=customXml/itemProps1.xml><?xml version="1.0" encoding="utf-8"?>
-<ds:datastoreItem xmlns:ds="http://schemas.openxmlformats.org/officeDocument/2006/customXml" ds:itemID="{321A9D4C-EAE0-4ACC-9457-B72D11CD504B}">
+<ds:datastoreItem xmlns:ds="http://schemas.openxmlformats.org/officeDocument/2006/customXml" ds:itemID="{659C9D7F-2AFF-43C4-8F8C-F010F225D055}">
   <ds:schemaRefs>
     <ds:schemaRef ds:uri="http://schemas.openxmlformats.org/officeDocument/2006/bibliography"/>
   </ds:schemaRefs>

</xml_diff>